<commit_message>
27/07/2024 - 17:02 h
</commit_message>
<xml_diff>
--- a/Estudo de O Livro dos Espíritos - 29-07-2024.docx
+++ b/Estudo de O Livro dos Espíritos - 29-07-2024.docx
@@ -2406,117 +2406,51 @@
           <w:szCs w:val="36"/>
           <w:lang w:val="pt-BR" w:eastAsia="zh-CN" w:bidi="hi-IN"/>
         </w:rPr>
-        <w:t xml:space="preserve">1 - Reafirma o que foi dito lá na pergunta 334, quando Kardec perguntou se o Espírito que há de habitar um corpo em formação é escolhido antecipadamente ou </w:t>
-      </w:r>
-      <w:r>
-        <w:rPr>
-          <w:rFonts w:eastAsia="Noto Serif CJK SC" w:cs="Noto Sans Devanagari" w:ascii="Garamond" w:hAnsi="Garamond"/>
-          <w:color w:val="00A0FC"/>
-          <w:kern w:val="2"/>
-          <w:sz w:val="36"/>
-          <w:szCs w:val="36"/>
-          <w:lang w:val="pt-BR" w:eastAsia="zh-CN" w:bidi="hi-IN"/>
-        </w:rPr>
-        <w:t xml:space="preserve">se </w:t>
-      </w:r>
-      <w:r>
-        <w:rPr>
-          <w:rFonts w:eastAsia="Noto Serif CJK SC" w:cs="Noto Sans Devanagari" w:ascii="Garamond" w:hAnsi="Garamond"/>
-          <w:color w:val="00A0FC"/>
-          <w:kern w:val="2"/>
-          <w:sz w:val="36"/>
-          <w:szCs w:val="36"/>
-          <w:lang w:val="pt-BR" w:eastAsia="zh-CN" w:bidi="hi-IN"/>
-        </w:rPr>
-        <w:t>somente na última hora é que se define quem habitará o novo corpo. Vejam que a Espiritualidade diz "... o Espírito designado para habitar certo corpo a este se liga por um laço fluídico". Ou seja: não há escolha aleatória, não há improvisos. Tudo é feito de acordo com um planejamento.</w:t>
-      </w:r>
-    </w:p>
-    <w:p>
-      <w:pPr>
-        <w:pStyle w:val="Normal"/>
-        <w:bidi w:val="0"/>
-        <w:ind w:left="709" w:hanging="0"/>
-        <w:jc w:val="both"/>
-        <w:rPr>
-          <w:rFonts w:ascii="Garamond" w:hAnsi="Garamond"/>
-          <w:sz w:val="36"/>
-          <w:szCs w:val="36"/>
-        </w:rPr>
-      </w:pPr>
-      <w:r>
-        <w:rPr>
-          <w:rFonts w:ascii="Garamond" w:hAnsi="Garamond"/>
-          <w:sz w:val="36"/>
-          <w:szCs w:val="36"/>
-        </w:rPr>
-      </w:r>
-    </w:p>
-    <w:p>
-      <w:pPr>
-        <w:pStyle w:val="Normal"/>
-        <w:bidi w:val="0"/>
-        <w:ind w:left="709" w:hanging="0"/>
-        <w:jc w:val="both"/>
-        <w:rPr>
-          <w:rFonts w:ascii="Garamond" w:hAnsi="Garamond"/>
-          <w:sz w:val="36"/>
-          <w:szCs w:val="36"/>
-        </w:rPr>
-      </w:pPr>
-      <w:r>
-        <w:rPr>
-          <w:rFonts w:eastAsia="Noto Serif CJK SC" w:cs="Noto Sans Devanagari" w:ascii="Garamond" w:hAnsi="Garamond"/>
-          <w:color w:val="00A0FC"/>
-          <w:kern w:val="2"/>
-          <w:sz w:val="36"/>
-          <w:szCs w:val="36"/>
-          <w:lang w:val="pt-BR" w:eastAsia="zh-CN" w:bidi="hi-IN"/>
-        </w:rPr>
-        <w:t>2 - Para aqueles que acreditam que o aborto praticado até certo período da gestação não representa um</w:t>
-      </w:r>
-      <w:r>
-        <w:rPr>
-          <w:rFonts w:eastAsia="Noto Serif CJK SC" w:cs="Noto Sans Devanagari" w:ascii="Garamond" w:hAnsi="Garamond"/>
-          <w:color w:val="00A0FC"/>
-          <w:kern w:val="2"/>
-          <w:sz w:val="36"/>
-          <w:szCs w:val="36"/>
-          <w:lang w:val="pt-BR" w:eastAsia="zh-CN" w:bidi="hi-IN"/>
-        </w:rPr>
-        <w:t xml:space="preserve"> assassinato</w:t>
-      </w:r>
-      <w:r>
-        <w:rPr>
-          <w:rFonts w:eastAsia="Noto Serif CJK SC" w:cs="Noto Sans Devanagari" w:ascii="Garamond" w:hAnsi="Garamond"/>
-          <w:color w:val="00A0FC"/>
-          <w:kern w:val="2"/>
-          <w:sz w:val="36"/>
-          <w:szCs w:val="36"/>
-          <w:lang w:val="pt-BR" w:eastAsia="zh-CN" w:bidi="hi-IN"/>
-        </w:rPr>
-        <w:t xml:space="preserve"> - alegando que no corpo a ser destruído ainda não há alma -, essa resposta bastaria para provar àqueles que assim pensam </w:t>
-      </w:r>
-      <w:r>
-        <w:rPr>
-          <w:rFonts w:eastAsia="Noto Serif CJK SC" w:cs="Noto Sans Devanagari" w:ascii="Garamond" w:hAnsi="Garamond"/>
-          <w:color w:val="00A0FC"/>
-          <w:kern w:val="2"/>
-          <w:sz w:val="36"/>
-          <w:szCs w:val="36"/>
-          <w:lang w:val="pt-BR" w:eastAsia="zh-CN" w:bidi="hi-IN"/>
-        </w:rPr>
-        <w:t xml:space="preserve">que eles </w:t>
-      </w:r>
-      <w:r>
-        <w:rPr>
-          <w:rFonts w:eastAsia="Noto Serif CJK SC" w:cs="Noto Sans Devanagari" w:ascii="Garamond" w:hAnsi="Garamond"/>
-          <w:color w:val="00A0FC"/>
-          <w:kern w:val="2"/>
-          <w:sz w:val="36"/>
-          <w:szCs w:val="36"/>
-          <w:lang w:val="pt-BR" w:eastAsia="zh-CN" w:bidi="hi-IN"/>
-        </w:rPr>
-        <w:t>estão totalmente equivocados. Seria um bom argumento a apresentar a essas pessoas, se elas tivessem a capacidade de ouvir, coisa que é muito pouco provável, dada a natureza das ideias que defendem.</w:t>
+        <w:t>1 - Reafirma o que foi dito lá na pergunta 334, quando Kardec perguntou se o Espírito que há de habitar um corpo em formação é escolhido antecipadamente ou se somente na última hora é que se define quem habitará o novo corpo. Vejam que a Espiritualidade diz "... o Espírito designado para habitar certo corpo a este se liga por um laço fluídico". Ou seja: não há escolha aleatória, não há improvisos. Tudo é feito de acordo com um planejamento.</w:t>
+      </w:r>
+    </w:p>
+    <w:p>
+      <w:pPr>
+        <w:pStyle w:val="Normal"/>
+        <w:bidi w:val="0"/>
+        <w:ind w:left="709" w:hanging="0"/>
+        <w:jc w:val="both"/>
+        <w:rPr>
+          <w:rFonts w:ascii="Garamond" w:hAnsi="Garamond"/>
+          <w:sz w:val="36"/>
+          <w:szCs w:val="36"/>
+        </w:rPr>
+      </w:pPr>
+      <w:r>
+        <w:rPr>
+          <w:rFonts w:ascii="Garamond" w:hAnsi="Garamond"/>
+          <w:sz w:val="36"/>
+          <w:szCs w:val="36"/>
+        </w:rPr>
+      </w:r>
+    </w:p>
+    <w:p>
+      <w:pPr>
+        <w:pStyle w:val="Normal"/>
+        <w:bidi w:val="0"/>
+        <w:ind w:left="709" w:hanging="0"/>
+        <w:jc w:val="both"/>
+        <w:rPr>
+          <w:rFonts w:ascii="Garamond" w:hAnsi="Garamond"/>
+          <w:sz w:val="36"/>
+          <w:szCs w:val="36"/>
+        </w:rPr>
+      </w:pPr>
+      <w:r>
+        <w:rPr>
+          <w:rFonts w:eastAsia="Noto Serif CJK SC" w:cs="Noto Sans Devanagari" w:ascii="Garamond" w:hAnsi="Garamond"/>
+          <w:color w:val="00A0FC"/>
+          <w:kern w:val="2"/>
+          <w:sz w:val="36"/>
+          <w:szCs w:val="36"/>
+          <w:lang w:val="pt-BR" w:eastAsia="zh-CN" w:bidi="hi-IN"/>
+        </w:rPr>
+        <w:t>2 - Para aqueles que acreditam que o aborto praticado até certo período da gestação não representa um assassinato - alegando que no corpo a ser destruído ainda não há alma -, essa resposta bastaria para provar àqueles que assim pensam que eles estão totalmente equivocados. Seria um bom argumento a apresentar a essas pessoas, se elas tivessem a capacidade de ouvir, coisa que é muito pouco provável, dada a natureza das ideias que defendem.</w:t>
       </w:r>
     </w:p>
     <w:p>
@@ -2664,7 +2598,11 @@
         </w:rPr>
       </w:pPr>
       <w:r>
-        <w:rPr/>
+        <w:rPr>
+          <w:rFonts w:ascii="Garamond" w:hAnsi="Garamond"/>
+          <w:sz w:val="36"/>
+          <w:szCs w:val="36"/>
+        </w:rPr>
       </w:r>
     </w:p>
     <w:p>
@@ -2704,7 +2642,11 @@
         </w:rPr>
       </w:pPr>
       <w:r>
-        <w:rPr/>
+        <w:rPr>
+          <w:rFonts w:ascii="Garamond" w:hAnsi="Garamond"/>
+          <w:sz w:val="36"/>
+          <w:szCs w:val="36"/>
+        </w:rPr>
       </w:r>
     </w:p>
     <w:p>
@@ -2744,7 +2686,11 @@
         </w:rPr>
       </w:pPr>
       <w:r>
-        <w:rPr/>
+        <w:rPr>
+          <w:rFonts w:ascii="Garamond" w:hAnsi="Garamond"/>
+          <w:sz w:val="36"/>
+          <w:szCs w:val="36"/>
+        </w:rPr>
       </w:r>
     </w:p>
     <w:p>
@@ -2784,7 +2730,11 @@
         </w:rPr>
       </w:pPr>
       <w:r>
-        <w:rPr/>
+        <w:rPr>
+          <w:rFonts w:ascii="Garamond" w:hAnsi="Garamond"/>
+          <w:sz w:val="36"/>
+          <w:szCs w:val="36"/>
+        </w:rPr>
       </w:r>
     </w:p>
     <w:p>
@@ -2824,58 +2774,55 @@
         </w:rPr>
       </w:pPr>
       <w:r>
-        <w:rPr/>
-      </w:r>
-    </w:p>
-    <w:p>
-      <w:pPr>
-        <w:pStyle w:val="Normal"/>
-        <w:bidi w:val="0"/>
-        <w:ind w:left="709" w:hanging="0"/>
-        <w:jc w:val="both"/>
-        <w:rPr>
-          <w:rFonts w:ascii="Garamond" w:hAnsi="Garamond"/>
-          <w:sz w:val="36"/>
-          <w:szCs w:val="36"/>
-        </w:rPr>
-      </w:pPr>
-      <w:r>
-        <w:rPr>
-          <w:rFonts w:eastAsia="Noto Serif CJK SC" w:cs="Noto Sans Devanagari" w:ascii="Garamond" w:hAnsi="Garamond"/>
-          <w:color w:val="00A0FC"/>
-          <w:kern w:val="2"/>
-          <w:sz w:val="36"/>
-          <w:szCs w:val="36"/>
-          <w:lang w:val="pt-BR" w:eastAsia="zh-CN" w:bidi="hi-IN"/>
-        </w:rPr>
-        <w:t xml:space="preserve">Claro que nós não podemos tomar isso como regra geral. </w:t>
-      </w:r>
-      <w:r>
-        <w:rPr>
-          <w:rFonts w:eastAsia="Noto Serif CJK SC" w:cs="Noto Sans Devanagari" w:ascii="Garamond" w:hAnsi="Garamond"/>
-          <w:color w:val="00A0FC"/>
-          <w:kern w:val="2"/>
-          <w:sz w:val="36"/>
-          <w:szCs w:val="36"/>
-          <w:lang w:val="pt-BR" w:eastAsia="zh-CN" w:bidi="hi-IN"/>
-        </w:rPr>
-        <w:t>Ou seja: nem toda deficiência física é resultado de imperfeições registradas no perispírito.</w:t>
-      </w:r>
-    </w:p>
-    <w:p>
-      <w:pPr>
-        <w:pStyle w:val="Normal"/>
-        <w:bidi w:val="0"/>
-        <w:ind w:left="709" w:hanging="0"/>
-        <w:jc w:val="both"/>
-        <w:rPr>
-          <w:rFonts w:ascii="Garamond" w:hAnsi="Garamond"/>
-          <w:sz w:val="36"/>
-          <w:szCs w:val="36"/>
-        </w:rPr>
-      </w:pPr>
-      <w:r>
-        <w:rPr/>
+        <w:rPr>
+          <w:rFonts w:ascii="Garamond" w:hAnsi="Garamond"/>
+          <w:sz w:val="36"/>
+          <w:szCs w:val="36"/>
+        </w:rPr>
+      </w:r>
+    </w:p>
+    <w:p>
+      <w:pPr>
+        <w:pStyle w:val="Normal"/>
+        <w:bidi w:val="0"/>
+        <w:ind w:left="709" w:hanging="0"/>
+        <w:jc w:val="both"/>
+        <w:rPr>
+          <w:rFonts w:ascii="Garamond" w:hAnsi="Garamond"/>
+          <w:sz w:val="36"/>
+          <w:szCs w:val="36"/>
+        </w:rPr>
+      </w:pPr>
+      <w:r>
+        <w:rPr>
+          <w:rFonts w:eastAsia="Noto Serif CJK SC" w:cs="Noto Sans Devanagari" w:ascii="Garamond" w:hAnsi="Garamond"/>
+          <w:color w:val="00A0FC"/>
+          <w:kern w:val="2"/>
+          <w:sz w:val="36"/>
+          <w:szCs w:val="36"/>
+          <w:lang w:val="pt-BR" w:eastAsia="zh-CN" w:bidi="hi-IN"/>
+        </w:rPr>
+        <w:t>Claro que nós não podemos tomar isso como regra geral. Ou seja: nem toda deficiência física é resultado de imperfeições registradas no perispírito.</w:t>
+      </w:r>
+    </w:p>
+    <w:p>
+      <w:pPr>
+        <w:pStyle w:val="Normal"/>
+        <w:bidi w:val="0"/>
+        <w:ind w:left="709" w:hanging="0"/>
+        <w:jc w:val="both"/>
+        <w:rPr>
+          <w:rFonts w:ascii="Garamond" w:hAnsi="Garamond"/>
+          <w:sz w:val="36"/>
+          <w:szCs w:val="36"/>
+        </w:rPr>
+      </w:pPr>
+      <w:r>
+        <w:rPr>
+          <w:rFonts w:ascii="Garamond" w:hAnsi="Garamond"/>
+          <w:sz w:val="36"/>
+          <w:szCs w:val="36"/>
+        </w:rPr>
       </w:r>
     </w:p>
     <w:p>
@@ -2915,7 +2862,11 @@
         </w:rPr>
       </w:pPr>
       <w:r>
-        <w:rPr/>
+        <w:rPr>
+          <w:rFonts w:ascii="Garamond" w:hAnsi="Garamond"/>
+          <w:sz w:val="36"/>
+          <w:szCs w:val="36"/>
+        </w:rPr>
       </w:r>
     </w:p>
     <w:p>
@@ -2955,136 +2906,95 @@
         </w:rPr>
       </w:pPr>
       <w:r>
-        <w:rPr/>
-      </w:r>
-    </w:p>
-    <w:p>
-      <w:pPr>
-        <w:pStyle w:val="Normal"/>
-        <w:bidi w:val="0"/>
-        <w:ind w:left="709" w:hanging="0"/>
-        <w:jc w:val="both"/>
-        <w:rPr>
-          <w:rFonts w:ascii="Garamond" w:hAnsi="Garamond"/>
-          <w:sz w:val="36"/>
-          <w:szCs w:val="36"/>
-        </w:rPr>
-      </w:pPr>
-      <w:r>
-        <w:rPr>
-          <w:rFonts w:eastAsia="Noto Serif CJK SC" w:cs="Noto Sans Devanagari" w:ascii="Garamond" w:hAnsi="Garamond"/>
-          <w:color w:val="00A0FC"/>
-          <w:kern w:val="2"/>
-          <w:sz w:val="36"/>
-          <w:szCs w:val="36"/>
-          <w:lang w:val="pt-BR" w:eastAsia="zh-CN" w:bidi="hi-IN"/>
-        </w:rPr>
-        <w:t xml:space="preserve">Concluindo a resposta dada à Kardec, </w:t>
-      </w:r>
-      <w:r>
-        <w:rPr>
-          <w:rFonts w:eastAsia="Noto Serif CJK SC" w:cs="Noto Sans Devanagari" w:ascii="Garamond" w:hAnsi="Garamond"/>
-          <w:color w:val="00A0FC"/>
-          <w:kern w:val="2"/>
-          <w:sz w:val="36"/>
-          <w:szCs w:val="36"/>
-          <w:lang w:val="pt-BR" w:eastAsia="zh-CN" w:bidi="hi-IN"/>
-        </w:rPr>
-        <w:t xml:space="preserve"> </w:t>
-      </w:r>
-      <w:r>
-        <w:rPr>
-          <w:rFonts w:eastAsia="Noto Serif CJK SC" w:cs="Noto Sans Devanagari" w:ascii="Garamond" w:hAnsi="Garamond"/>
-          <w:color w:val="00A0FC"/>
-          <w:kern w:val="2"/>
-          <w:sz w:val="36"/>
-          <w:szCs w:val="36"/>
-          <w:lang w:val="pt-BR" w:eastAsia="zh-CN" w:bidi="hi-IN"/>
-        </w:rPr>
-        <w:t xml:space="preserve">a Espiritualidade afirma que a ligação do perispírito ao corpo físico </w:t>
-      </w:r>
-      <w:r>
-        <w:rPr>
-          <w:rFonts w:eastAsia="Noto Serif CJK SC" w:cs="Noto Sans Devanagari" w:ascii="Garamond" w:hAnsi="Garamond"/>
-          <w:color w:val="00A0FC"/>
-          <w:kern w:val="2"/>
-          <w:sz w:val="36"/>
-          <w:szCs w:val="36"/>
-          <w:lang w:val="pt-BR" w:eastAsia="zh-CN" w:bidi="hi-IN"/>
-        </w:rPr>
-        <w:t>só se completa no instante em que a criança nasce.</w:t>
-      </w:r>
-    </w:p>
-    <w:p>
-      <w:pPr>
-        <w:pStyle w:val="Normal"/>
-        <w:bidi w:val="0"/>
-        <w:ind w:left="709" w:hanging="0"/>
-        <w:jc w:val="both"/>
-        <w:rPr>
-          <w:rFonts w:ascii="Garamond" w:hAnsi="Garamond"/>
-          <w:sz w:val="36"/>
-          <w:szCs w:val="36"/>
-        </w:rPr>
-      </w:pPr>
-      <w:r>
-        <w:rPr>
-          <w:rFonts w:ascii="Garamond" w:hAnsi="Garamond"/>
-          <w:sz w:val="36"/>
-          <w:szCs w:val="36"/>
-        </w:rPr>
-      </w:r>
-    </w:p>
-    <w:p>
-      <w:pPr>
-        <w:pStyle w:val="Normal"/>
-        <w:bidi w:val="0"/>
-        <w:ind w:left="709" w:hanging="0"/>
-        <w:jc w:val="both"/>
-        <w:rPr>
-          <w:rFonts w:ascii="Garamond" w:hAnsi="Garamond"/>
-          <w:sz w:val="36"/>
-          <w:szCs w:val="36"/>
-        </w:rPr>
-      </w:pPr>
-      <w:r>
-        <w:rPr/>
-      </w:r>
-    </w:p>
-    <w:p>
-      <w:pPr>
-        <w:pStyle w:val="Normal"/>
-        <w:bidi w:val="0"/>
-        <w:jc w:val="both"/>
-        <w:rPr>
-          <w:rFonts w:ascii="Garamond" w:hAnsi="Garamond"/>
-          <w:sz w:val="36"/>
-          <w:szCs w:val="36"/>
-        </w:rPr>
-      </w:pPr>
-      <w:r>
-        <w:rPr>
-          <w:rFonts w:ascii="Garamond" w:hAnsi="Garamond"/>
-          <w:sz w:val="36"/>
-          <w:szCs w:val="36"/>
-        </w:rPr>
-        <w:t>345</w:t>
-      </w:r>
-      <w:r>
-        <w:rPr>
-          <w:rFonts w:ascii="Garamond" w:hAnsi="Garamond"/>
-          <w:sz w:val="36"/>
-          <w:szCs w:val="36"/>
-        </w:rPr>
-        <w:t>. É definitiva a união do Espírito com o corpo desde o momento da</w:t>
-      </w:r>
-      <w:r>
-        <w:rPr>
-          <w:rFonts w:ascii="Garamond" w:hAnsi="Garamond"/>
-          <w:sz w:val="36"/>
-          <w:szCs w:val="36"/>
-        </w:rPr>
-        <w:t xml:space="preserve"> concepção? Durante esta primeira fase, poderia o Espírito renunciar a habitar o corpo que lhe está destinado?</w:t>
+        <w:rPr>
+          <w:rFonts w:ascii="Garamond" w:hAnsi="Garamond"/>
+          <w:sz w:val="36"/>
+          <w:szCs w:val="36"/>
+        </w:rPr>
+      </w:r>
+    </w:p>
+    <w:p>
+      <w:pPr>
+        <w:pStyle w:val="Normal"/>
+        <w:bidi w:val="0"/>
+        <w:ind w:left="709" w:hanging="0"/>
+        <w:jc w:val="both"/>
+        <w:rPr>
+          <w:rFonts w:ascii="Garamond" w:hAnsi="Garamond"/>
+          <w:sz w:val="36"/>
+          <w:szCs w:val="36"/>
+        </w:rPr>
+      </w:pPr>
+      <w:r>
+        <w:rPr>
+          <w:rFonts w:eastAsia="Noto Serif CJK SC" w:cs="Noto Sans Devanagari" w:ascii="Garamond" w:hAnsi="Garamond"/>
+          <w:color w:val="00A0FC"/>
+          <w:kern w:val="2"/>
+          <w:sz w:val="36"/>
+          <w:szCs w:val="36"/>
+          <w:lang w:val="pt-BR" w:eastAsia="zh-CN" w:bidi="hi-IN"/>
+        </w:rPr>
+        <w:t>Concluindo a resposta dada à Kardec,  a Espiritualidade afirma que a ligação do perispírito ao corpo físico só se completa no instante em que a criança nasce.</w:t>
+      </w:r>
+    </w:p>
+    <w:p>
+      <w:pPr>
+        <w:pStyle w:val="Normal"/>
+        <w:bidi w:val="0"/>
+        <w:ind w:left="709" w:hanging="0"/>
+        <w:jc w:val="both"/>
+        <w:rPr>
+          <w:rFonts w:ascii="Garamond" w:hAnsi="Garamond"/>
+          <w:sz w:val="36"/>
+          <w:szCs w:val="36"/>
+        </w:rPr>
+      </w:pPr>
+      <w:r>
+        <w:rPr>
+          <w:rFonts w:ascii="Garamond" w:hAnsi="Garamond"/>
+          <w:sz w:val="36"/>
+          <w:szCs w:val="36"/>
+        </w:rPr>
+      </w:r>
+    </w:p>
+    <w:p>
+      <w:pPr>
+        <w:pStyle w:val="Normal"/>
+        <w:bidi w:val="0"/>
+        <w:ind w:left="709" w:hanging="0"/>
+        <w:jc w:val="both"/>
+        <w:rPr>
+          <w:rFonts w:ascii="Garamond" w:hAnsi="Garamond"/>
+          <w:sz w:val="36"/>
+          <w:szCs w:val="36"/>
+        </w:rPr>
+      </w:pPr>
+      <w:r>
+        <w:rPr>
+          <w:rFonts w:ascii="Garamond" w:hAnsi="Garamond"/>
+          <w:sz w:val="36"/>
+          <w:szCs w:val="36"/>
+        </w:rPr>
+      </w:r>
+    </w:p>
+    <w:p>
+      <w:pPr>
+        <w:pStyle w:val="Normal"/>
+        <w:bidi w:val="0"/>
+        <w:jc w:val="both"/>
+        <w:rPr>
+          <w:rFonts w:ascii="Garamond" w:hAnsi="Garamond"/>
+          <w:sz w:val="36"/>
+          <w:szCs w:val="36"/>
+        </w:rPr>
+      </w:pPr>
+      <w:r>
+        <w:rPr>
+          <w:rFonts w:ascii="Garamond" w:hAnsi="Garamond"/>
+          <w:sz w:val="36"/>
+          <w:szCs w:val="36"/>
+        </w:rPr>
+        <w:t>345. É definitiva a união do Espírito com o corpo desde o momento da concepção? Durante esta primeira fase, poderia o Espírito renunciar a habitar o corpo que lhe está destinado?</w:t>
       </w:r>
     </w:p>
     <w:p>
@@ -3133,7 +3043,1006 @@
           <w:sz w:val="36"/>
           <w:szCs w:val="36"/>
         </w:rPr>
-        <w:t>É definitiva a união, no sentido de que outro Espírito não po</w:t>
+        <w:t>É definitiva a união, no sentido de que outro Espírito não poderia substituir o que está designado para aquele corpo. Como os laços que ao corpo prendem o Espírito são ainda muito fracos, facilmente se rompem e podem romper-se por vontade do Espírito, se este recua diante da prova que escolheu. Em tal caso, porém, a criança não vinga.</w:t>
+      </w:r>
+    </w:p>
+    <w:p>
+      <w:pPr>
+        <w:pStyle w:val="Normal"/>
+        <w:bidi w:val="0"/>
+        <w:jc w:val="both"/>
+        <w:rPr>
+          <w:rFonts w:ascii="Garamond" w:hAnsi="Garamond"/>
+          <w:sz w:val="36"/>
+          <w:szCs w:val="36"/>
+        </w:rPr>
+      </w:pPr>
+      <w:r>
+        <w:rPr>
+          <w:rFonts w:ascii="Garamond" w:hAnsi="Garamond"/>
+          <w:sz w:val="36"/>
+          <w:szCs w:val="36"/>
+        </w:rPr>
+      </w:r>
+    </w:p>
+    <w:p>
+      <w:pPr>
+        <w:pStyle w:val="Normal"/>
+        <w:bidi w:val="0"/>
+        <w:jc w:val="both"/>
+        <w:rPr>
+          <w:rFonts w:ascii="Garamond" w:hAnsi="Garamond"/>
+          <w:sz w:val="36"/>
+          <w:szCs w:val="36"/>
+        </w:rPr>
+      </w:pPr>
+      <w:r>
+        <w:rPr>
+          <w:rFonts w:ascii="Garamond" w:hAnsi="Garamond"/>
+          <w:sz w:val="36"/>
+          <w:szCs w:val="36"/>
+        </w:rPr>
+      </w:r>
+    </w:p>
+    <w:p>
+      <w:pPr>
+        <w:pStyle w:val="Normal"/>
+        <w:bidi w:val="0"/>
+        <w:ind w:left="709" w:hanging="0"/>
+        <w:jc w:val="both"/>
+        <w:rPr>
+          <w:rFonts w:ascii="Garamond" w:hAnsi="Garamond"/>
+          <w:sz w:val="36"/>
+          <w:szCs w:val="36"/>
+        </w:rPr>
+      </w:pPr>
+      <w:r>
+        <w:rPr>
+          <w:rFonts w:eastAsia="Noto Serif CJK SC" w:cs="Noto Sans Devanagari" w:ascii="Garamond" w:hAnsi="Garamond"/>
+          <w:color w:val="00A0FC"/>
+          <w:kern w:val="2"/>
+          <w:sz w:val="36"/>
+          <w:szCs w:val="36"/>
+          <w:lang w:val="pt-BR" w:eastAsia="zh-CN" w:bidi="hi-IN"/>
+        </w:rPr>
+        <w:t>O que Kardec pergunta é, uma vez iniciada a união do perispírito ao corpo em formação - e essa união inicia-se na concepção - não é mais possível reverter esse processo?</w:t>
+      </w:r>
+    </w:p>
+    <w:p>
+      <w:pPr>
+        <w:pStyle w:val="Normal"/>
+        <w:bidi w:val="0"/>
+        <w:ind w:left="709" w:hanging="0"/>
+        <w:jc w:val="both"/>
+        <w:rPr>
+          <w:rFonts w:ascii="Garamond" w:hAnsi="Garamond"/>
+          <w:sz w:val="36"/>
+          <w:szCs w:val="36"/>
+        </w:rPr>
+      </w:pPr>
+      <w:r>
+        <w:rPr>
+          <w:rFonts w:ascii="Garamond" w:hAnsi="Garamond"/>
+          <w:sz w:val="36"/>
+          <w:szCs w:val="36"/>
+        </w:rPr>
+      </w:r>
+    </w:p>
+    <w:p>
+      <w:pPr>
+        <w:pStyle w:val="Normal"/>
+        <w:bidi w:val="0"/>
+        <w:ind w:left="709" w:hanging="0"/>
+        <w:jc w:val="both"/>
+        <w:rPr>
+          <w:rFonts w:ascii="Garamond" w:hAnsi="Garamond"/>
+          <w:sz w:val="36"/>
+          <w:szCs w:val="36"/>
+        </w:rPr>
+      </w:pPr>
+      <w:r>
+        <w:rPr>
+          <w:rFonts w:eastAsia="Noto Serif CJK SC" w:cs="Noto Sans Devanagari" w:ascii="Garamond" w:hAnsi="Garamond"/>
+          <w:color w:val="00A0FC"/>
+          <w:kern w:val="2"/>
+          <w:sz w:val="36"/>
+          <w:szCs w:val="36"/>
+          <w:lang w:val="pt-BR" w:eastAsia="zh-CN" w:bidi="hi-IN"/>
+        </w:rPr>
+        <w:t>E mais: pode o Espírito renunciar a essa união, ou seja, poderia o Espírito desistir daquela reencarnação?</w:t>
+      </w:r>
+    </w:p>
+    <w:p>
+      <w:pPr>
+        <w:pStyle w:val="Normal"/>
+        <w:bidi w:val="0"/>
+        <w:ind w:left="709" w:hanging="0"/>
+        <w:jc w:val="both"/>
+        <w:rPr>
+          <w:rFonts w:ascii="Garamond" w:hAnsi="Garamond"/>
+          <w:sz w:val="36"/>
+          <w:szCs w:val="36"/>
+        </w:rPr>
+      </w:pPr>
+      <w:r>
+        <w:rPr>
+          <w:rFonts w:ascii="Garamond" w:hAnsi="Garamond"/>
+          <w:sz w:val="36"/>
+          <w:szCs w:val="36"/>
+        </w:rPr>
+      </w:r>
+    </w:p>
+    <w:p>
+      <w:pPr>
+        <w:pStyle w:val="Normal"/>
+        <w:bidi w:val="0"/>
+        <w:ind w:left="709" w:hanging="0"/>
+        <w:jc w:val="both"/>
+        <w:rPr>
+          <w:rFonts w:ascii="Garamond" w:hAnsi="Garamond"/>
+          <w:sz w:val="36"/>
+          <w:szCs w:val="36"/>
+        </w:rPr>
+      </w:pPr>
+      <w:r>
+        <w:rPr>
+          <w:rFonts w:eastAsia="Noto Serif CJK SC" w:cs="Noto Sans Devanagari" w:ascii="Garamond" w:hAnsi="Garamond"/>
+          <w:color w:val="00A0FC"/>
+          <w:kern w:val="2"/>
+          <w:sz w:val="36"/>
+          <w:szCs w:val="36"/>
+          <w:lang w:val="pt-BR" w:eastAsia="zh-CN" w:bidi="hi-IN"/>
+        </w:rPr>
+        <w:t xml:space="preserve">Na resposta a Espiritualidade afirma mais uma vez aquilo que foi dito lá na pergunta 334: um corpo em  formação, destinado a servir de instrumento a um Espírito específico, não pode ser tomado de improviso por outro Espírito qualquer. </w:t>
+      </w:r>
+    </w:p>
+    <w:p>
+      <w:pPr>
+        <w:pStyle w:val="Normal"/>
+        <w:bidi w:val="0"/>
+        <w:ind w:left="709" w:hanging="0"/>
+        <w:jc w:val="both"/>
+        <w:rPr>
+          <w:rFonts w:ascii="Garamond" w:hAnsi="Garamond"/>
+          <w:sz w:val="36"/>
+          <w:szCs w:val="36"/>
+        </w:rPr>
+      </w:pPr>
+      <w:r>
+        <w:rPr>
+          <w:rFonts w:ascii="Garamond" w:hAnsi="Garamond"/>
+          <w:sz w:val="36"/>
+          <w:szCs w:val="36"/>
+        </w:rPr>
+      </w:r>
+    </w:p>
+    <w:p>
+      <w:pPr>
+        <w:pStyle w:val="Normal"/>
+        <w:bidi w:val="0"/>
+        <w:ind w:left="709" w:hanging="0"/>
+        <w:jc w:val="both"/>
+        <w:rPr>
+          <w:rFonts w:ascii="Garamond" w:hAnsi="Garamond"/>
+          <w:sz w:val="36"/>
+          <w:szCs w:val="36"/>
+        </w:rPr>
+      </w:pPr>
+      <w:r>
+        <w:rPr>
+          <w:rFonts w:eastAsia="Noto Serif CJK SC" w:cs="Noto Sans Devanagari" w:ascii="Garamond" w:hAnsi="Garamond"/>
+          <w:color w:val="00A0FC"/>
+          <w:kern w:val="2"/>
+          <w:sz w:val="36"/>
+          <w:szCs w:val="36"/>
+          <w:lang w:val="pt-BR" w:eastAsia="zh-CN" w:bidi="hi-IN"/>
+        </w:rPr>
+        <w:t>Outra coisa que a Espiritualidade esclarece é que, sendo muito frágeis os laços que unem o perispírito ao corpo físico, principalmente nos primeiros estágios da gestação, eles podem se romper facilmente, sobretudo pela vontade do Espírito se esse retrocede na escolha que fez em reencarnar. Porém, se isso acontecer, a criança não nasce com vida.</w:t>
+      </w:r>
+    </w:p>
+    <w:p>
+      <w:pPr>
+        <w:pStyle w:val="Normal"/>
+        <w:bidi w:val="0"/>
+        <w:ind w:left="709" w:hanging="0"/>
+        <w:jc w:val="both"/>
+        <w:rPr>
+          <w:rFonts w:ascii="Garamond" w:hAnsi="Garamond"/>
+          <w:sz w:val="36"/>
+          <w:szCs w:val="36"/>
+        </w:rPr>
+      </w:pPr>
+      <w:r>
+        <w:rPr>
+          <w:rFonts w:ascii="Garamond" w:hAnsi="Garamond"/>
+          <w:sz w:val="36"/>
+          <w:szCs w:val="36"/>
+        </w:rPr>
+      </w:r>
+    </w:p>
+    <w:p>
+      <w:pPr>
+        <w:pStyle w:val="Normal"/>
+        <w:bidi w:val="0"/>
+        <w:ind w:left="709" w:hanging="0"/>
+        <w:jc w:val="both"/>
+        <w:rPr>
+          <w:rFonts w:ascii="Garamond" w:hAnsi="Garamond"/>
+          <w:sz w:val="36"/>
+          <w:szCs w:val="36"/>
+        </w:rPr>
+      </w:pPr>
+      <w:r>
+        <w:rPr>
+          <w:rFonts w:eastAsia="Noto Serif CJK SC" w:cs="Noto Sans Devanagari" w:ascii="Garamond" w:hAnsi="Garamond"/>
+          <w:color w:val="00A0FC"/>
+          <w:kern w:val="2"/>
+          <w:sz w:val="36"/>
+          <w:szCs w:val="36"/>
+          <w:lang w:val="pt-BR" w:eastAsia="zh-CN" w:bidi="hi-IN"/>
+        </w:rPr>
+        <w:t>Vamos tomar um exemplo prático para entendermos bem a pergunta de Kardec e a resposta da Espiritualidade.</w:t>
+      </w:r>
+    </w:p>
+    <w:p>
+      <w:pPr>
+        <w:pStyle w:val="Normal"/>
+        <w:bidi w:val="0"/>
+        <w:ind w:left="709" w:hanging="0"/>
+        <w:jc w:val="both"/>
+        <w:rPr>
+          <w:rFonts w:ascii="Garamond" w:hAnsi="Garamond"/>
+          <w:sz w:val="36"/>
+          <w:szCs w:val="36"/>
+        </w:rPr>
+      </w:pPr>
+      <w:r>
+        <w:rPr>
+          <w:rFonts w:ascii="Garamond" w:hAnsi="Garamond"/>
+          <w:sz w:val="36"/>
+          <w:szCs w:val="36"/>
+        </w:rPr>
+      </w:r>
+    </w:p>
+    <w:p>
+      <w:pPr>
+        <w:pStyle w:val="Normal"/>
+        <w:bidi w:val="0"/>
+        <w:ind w:left="709" w:hanging="0"/>
+        <w:jc w:val="both"/>
+        <w:rPr>
+          <w:rFonts w:ascii="Garamond" w:hAnsi="Garamond"/>
+          <w:sz w:val="36"/>
+          <w:szCs w:val="36"/>
+        </w:rPr>
+      </w:pPr>
+      <w:r>
+        <w:rPr>
+          <w:rFonts w:eastAsia="Noto Serif CJK SC" w:cs="Noto Sans Devanagari" w:ascii="Garamond" w:hAnsi="Garamond"/>
+          <w:color w:val="00A0FC"/>
+          <w:kern w:val="2"/>
+          <w:sz w:val="36"/>
+          <w:szCs w:val="36"/>
+          <w:lang w:val="pt-BR" w:eastAsia="zh-CN" w:bidi="hi-IN"/>
+        </w:rPr>
+        <w:t xml:space="preserve">No ano de 2011 Simone e eu decidimos ter um filho. Obviamente que essa decisão foi a etapa final de uma programação iniciada no Plano Espiritual antes mesmo de nós dois reencarnarmos. Então, enquanto estávamos no Plano Espiritual, seguindo uma programação estabelecida pela Espiritualidade, muito provavelmente com a nossa participação, ficou acertado que em determinada época de nossas vidas iríamos nos conhecer, nos casarmos e termos um filho. </w:t>
+      </w:r>
+    </w:p>
+    <w:p>
+      <w:pPr>
+        <w:pStyle w:val="Normal"/>
+        <w:bidi w:val="0"/>
+        <w:ind w:left="709" w:hanging="0"/>
+        <w:jc w:val="both"/>
+        <w:rPr>
+          <w:rFonts w:ascii="Garamond" w:hAnsi="Garamond"/>
+          <w:sz w:val="36"/>
+          <w:szCs w:val="36"/>
+        </w:rPr>
+      </w:pPr>
+      <w:r>
+        <w:rPr>
+          <w:rFonts w:ascii="Garamond" w:hAnsi="Garamond"/>
+          <w:sz w:val="36"/>
+          <w:szCs w:val="36"/>
+        </w:rPr>
+      </w:r>
+    </w:p>
+    <w:p>
+      <w:pPr>
+        <w:pStyle w:val="Normal"/>
+        <w:bidi w:val="0"/>
+        <w:ind w:left="709" w:hanging="0"/>
+        <w:jc w:val="both"/>
+        <w:rPr>
+          <w:rFonts w:ascii="Garamond" w:hAnsi="Garamond"/>
+          <w:sz w:val="36"/>
+          <w:szCs w:val="36"/>
+        </w:rPr>
+      </w:pPr>
+      <w:r>
+        <w:rPr>
+          <w:rFonts w:eastAsia="Noto Serif CJK SC" w:cs="Noto Sans Devanagari" w:ascii="Garamond" w:hAnsi="Garamond"/>
+          <w:color w:val="00A0FC"/>
+          <w:kern w:val="2"/>
+          <w:sz w:val="36"/>
+          <w:szCs w:val="36"/>
+          <w:lang w:val="pt-BR" w:eastAsia="zh-CN" w:bidi="hi-IN"/>
+        </w:rPr>
+        <w:t>Obviamente também que Nícolas esteve envolvido nessa programação e ficou acertado que ele renasceria como nosso filho.</w:t>
+      </w:r>
+    </w:p>
+    <w:p>
+      <w:pPr>
+        <w:pStyle w:val="Normal"/>
+        <w:bidi w:val="0"/>
+        <w:ind w:left="709" w:hanging="0"/>
+        <w:jc w:val="both"/>
+        <w:rPr>
+          <w:rFonts w:ascii="Garamond" w:hAnsi="Garamond"/>
+          <w:sz w:val="36"/>
+          <w:szCs w:val="36"/>
+        </w:rPr>
+      </w:pPr>
+      <w:r>
+        <w:rPr>
+          <w:rFonts w:ascii="Garamond" w:hAnsi="Garamond"/>
+          <w:sz w:val="36"/>
+          <w:szCs w:val="36"/>
+        </w:rPr>
+      </w:r>
+    </w:p>
+    <w:p>
+      <w:pPr>
+        <w:pStyle w:val="Normal"/>
+        <w:bidi w:val="0"/>
+        <w:ind w:left="709" w:hanging="0"/>
+        <w:jc w:val="both"/>
+        <w:rPr>
+          <w:rFonts w:ascii="Garamond" w:hAnsi="Garamond"/>
+          <w:sz w:val="36"/>
+          <w:szCs w:val="36"/>
+        </w:rPr>
+      </w:pPr>
+      <w:r>
+        <w:rPr>
+          <w:rFonts w:eastAsia="Noto Serif CJK SC" w:cs="Noto Sans Devanagari" w:ascii="Garamond" w:hAnsi="Garamond"/>
+          <w:color w:val="00A0FC"/>
+          <w:kern w:val="2"/>
+          <w:sz w:val="36"/>
+          <w:szCs w:val="36"/>
+          <w:lang w:val="pt-BR" w:eastAsia="zh-CN" w:bidi="hi-IN"/>
+        </w:rPr>
+        <w:t>Então Simone e eu reencarnamos, nos conhecemos, casamos e em 2011 Simone ficou grávida. Graças à Misericórdia Divina tudo correu absolutamente perfeito na gestação e Nícolas nasceu completamente saudável.</w:t>
+      </w:r>
+    </w:p>
+    <w:p>
+      <w:pPr>
+        <w:pStyle w:val="Normal"/>
+        <w:bidi w:val="0"/>
+        <w:ind w:left="709" w:hanging="0"/>
+        <w:jc w:val="both"/>
+        <w:rPr>
+          <w:rFonts w:ascii="Garamond" w:hAnsi="Garamond"/>
+          <w:sz w:val="36"/>
+          <w:szCs w:val="36"/>
+        </w:rPr>
+      </w:pPr>
+      <w:r>
+        <w:rPr>
+          <w:rFonts w:ascii="Garamond" w:hAnsi="Garamond"/>
+          <w:sz w:val="36"/>
+          <w:szCs w:val="36"/>
+        </w:rPr>
+      </w:r>
+    </w:p>
+    <w:p>
+      <w:pPr>
+        <w:pStyle w:val="Normal"/>
+        <w:bidi w:val="0"/>
+        <w:ind w:left="709" w:hanging="0"/>
+        <w:jc w:val="both"/>
+        <w:rPr>
+          <w:rFonts w:ascii="Garamond" w:hAnsi="Garamond"/>
+          <w:sz w:val="36"/>
+          <w:szCs w:val="36"/>
+        </w:rPr>
+      </w:pPr>
+      <w:r>
+        <w:rPr>
+          <w:rFonts w:eastAsia="Noto Serif CJK SC" w:cs="Noto Sans Devanagari" w:ascii="Garamond" w:hAnsi="Garamond"/>
+          <w:color w:val="00A0FC"/>
+          <w:kern w:val="2"/>
+          <w:sz w:val="36"/>
+          <w:szCs w:val="36"/>
+          <w:lang w:val="pt-BR" w:eastAsia="zh-CN" w:bidi="hi-IN"/>
+        </w:rPr>
+        <w:t xml:space="preserve">Mas vamos imaginar que, uma vez iniciada a gestação do seu novo corpo físico, Nícolas comecasse a sentir medo da vida que o esperava aqui na matéria e desistisse de reencarnar. </w:t>
+      </w:r>
+    </w:p>
+    <w:p>
+      <w:pPr>
+        <w:pStyle w:val="Normal"/>
+        <w:bidi w:val="0"/>
+        <w:ind w:left="709" w:hanging="0"/>
+        <w:jc w:val="both"/>
+        <w:rPr>
+          <w:rFonts w:ascii="Garamond" w:hAnsi="Garamond"/>
+          <w:sz w:val="36"/>
+          <w:szCs w:val="36"/>
+        </w:rPr>
+      </w:pPr>
+      <w:r>
+        <w:rPr>
+          <w:rFonts w:ascii="Garamond" w:hAnsi="Garamond"/>
+          <w:sz w:val="36"/>
+          <w:szCs w:val="36"/>
+        </w:rPr>
+      </w:r>
+    </w:p>
+    <w:p>
+      <w:pPr>
+        <w:pStyle w:val="Normal"/>
+        <w:bidi w:val="0"/>
+        <w:ind w:left="709" w:hanging="0"/>
+        <w:jc w:val="both"/>
+        <w:rPr>
+          <w:rFonts w:ascii="Garamond" w:hAnsi="Garamond"/>
+          <w:sz w:val="36"/>
+          <w:szCs w:val="36"/>
+        </w:rPr>
+      </w:pPr>
+      <w:r>
+        <w:rPr>
+          <w:rFonts w:eastAsia="Noto Serif CJK SC" w:cs="Noto Sans Devanagari" w:ascii="Garamond" w:hAnsi="Garamond"/>
+          <w:color w:val="00A0FC"/>
+          <w:kern w:val="2"/>
+          <w:sz w:val="36"/>
+          <w:szCs w:val="36"/>
+          <w:lang w:val="pt-BR" w:eastAsia="zh-CN" w:bidi="hi-IN"/>
+        </w:rPr>
+        <w:t xml:space="preserve">De acordo com o que a Espiritualidade respondeu a Kardec, uma hesitação excessiva da parte do Nícolas poderia romper os laços estabelecidos entre seu perispírito e o corpo físico em formação. </w:t>
+      </w:r>
+    </w:p>
+    <w:p>
+      <w:pPr>
+        <w:pStyle w:val="Normal"/>
+        <w:bidi w:val="0"/>
+        <w:ind w:left="709" w:hanging="0"/>
+        <w:jc w:val="both"/>
+        <w:rPr>
+          <w:rFonts w:ascii="Garamond" w:hAnsi="Garamond"/>
+          <w:sz w:val="36"/>
+          <w:szCs w:val="36"/>
+        </w:rPr>
+      </w:pPr>
+      <w:r>
+        <w:rPr>
+          <w:rFonts w:ascii="Garamond" w:hAnsi="Garamond"/>
+          <w:sz w:val="36"/>
+          <w:szCs w:val="36"/>
+        </w:rPr>
+      </w:r>
+    </w:p>
+    <w:p>
+      <w:pPr>
+        <w:pStyle w:val="Normal"/>
+        <w:bidi w:val="0"/>
+        <w:ind w:left="709" w:hanging="0"/>
+        <w:jc w:val="both"/>
+        <w:rPr>
+          <w:rFonts w:ascii="Garamond" w:hAnsi="Garamond"/>
+          <w:sz w:val="36"/>
+          <w:szCs w:val="36"/>
+        </w:rPr>
+      </w:pPr>
+      <w:r>
+        <w:rPr>
+          <w:rFonts w:eastAsia="Noto Serif CJK SC" w:cs="Noto Sans Devanagari" w:ascii="Garamond" w:hAnsi="Garamond"/>
+          <w:color w:val="00A0FC"/>
+          <w:kern w:val="2"/>
+          <w:sz w:val="36"/>
+          <w:szCs w:val="36"/>
+          <w:lang w:val="pt-BR" w:eastAsia="zh-CN" w:bidi="hi-IN"/>
+        </w:rPr>
+        <w:t>E se isso acontecesse o corpo físico, embora ainda pudesse estar animado de vida orgânica, já não teria mais espírito ligado a ele. O que provavelmente aconteceria seria um aborto espontâneo ou teríamos um natimorto, ou seja, um corpo que "nasce" sem vida.</w:t>
+      </w:r>
+    </w:p>
+    <w:p>
+      <w:pPr>
+        <w:pStyle w:val="Normal"/>
+        <w:bidi w:val="0"/>
+        <w:ind w:left="709" w:hanging="0"/>
+        <w:jc w:val="both"/>
+        <w:rPr>
+          <w:rFonts w:ascii="Garamond" w:hAnsi="Garamond"/>
+          <w:sz w:val="36"/>
+          <w:szCs w:val="36"/>
+        </w:rPr>
+      </w:pPr>
+      <w:r>
+        <w:rPr>
+          <w:rFonts w:ascii="Garamond" w:hAnsi="Garamond"/>
+          <w:sz w:val="36"/>
+          <w:szCs w:val="36"/>
+        </w:rPr>
+      </w:r>
+    </w:p>
+    <w:p>
+      <w:pPr>
+        <w:pStyle w:val="Normal"/>
+        <w:bidi w:val="0"/>
+        <w:ind w:left="709" w:hanging="0"/>
+        <w:jc w:val="both"/>
+        <w:rPr>
+          <w:rFonts w:ascii="Garamond" w:hAnsi="Garamond"/>
+          <w:sz w:val="36"/>
+          <w:szCs w:val="36"/>
+        </w:rPr>
+      </w:pPr>
+      <w:r>
+        <w:rPr>
+          <w:rFonts w:eastAsia="Noto Serif CJK SC" w:cs="Noto Sans Devanagari" w:ascii="Garamond" w:hAnsi="Garamond"/>
+          <w:color w:val="00A0FC"/>
+          <w:kern w:val="2"/>
+          <w:sz w:val="36"/>
+          <w:szCs w:val="36"/>
+          <w:lang w:val="pt-BR" w:eastAsia="zh-CN" w:bidi="hi-IN"/>
+        </w:rPr>
+        <w:t xml:space="preserve">Mas o que não aconteceria de forma alguma é que, o corpo que estava destinado a servir de instrumento ao Nícolas, fosse "reaproveitado" para outro Espírito. </w:t>
+      </w:r>
+    </w:p>
+    <w:p>
+      <w:pPr>
+        <w:pStyle w:val="Normal"/>
+        <w:bidi w:val="0"/>
+        <w:ind w:left="709" w:hanging="0"/>
+        <w:jc w:val="both"/>
+        <w:rPr>
+          <w:rFonts w:ascii="Garamond" w:hAnsi="Garamond"/>
+          <w:sz w:val="36"/>
+          <w:szCs w:val="36"/>
+        </w:rPr>
+      </w:pPr>
+      <w:r>
+        <w:rPr>
+          <w:rFonts w:ascii="Garamond" w:hAnsi="Garamond"/>
+          <w:sz w:val="36"/>
+          <w:szCs w:val="36"/>
+        </w:rPr>
+      </w:r>
+    </w:p>
+    <w:p>
+      <w:pPr>
+        <w:pStyle w:val="Normal"/>
+        <w:bidi w:val="0"/>
+        <w:ind w:left="709" w:hanging="0"/>
+        <w:jc w:val="both"/>
+        <w:rPr>
+          <w:rFonts w:ascii="Garamond" w:hAnsi="Garamond"/>
+          <w:sz w:val="36"/>
+          <w:szCs w:val="36"/>
+        </w:rPr>
+      </w:pPr>
+      <w:r>
+        <w:rPr>
+          <w:rFonts w:eastAsia="Noto Serif CJK SC" w:cs="Noto Sans Devanagari" w:ascii="Garamond" w:hAnsi="Garamond"/>
+          <w:color w:val="00A0FC"/>
+          <w:kern w:val="2"/>
+          <w:sz w:val="36"/>
+          <w:szCs w:val="36"/>
+          <w:lang w:val="pt-BR" w:eastAsia="zh-CN" w:bidi="hi-IN"/>
+        </w:rPr>
+        <w:t>É possível até que gente se pergunte: "Poxa, mas o Renato e a Simone certamente têm vínculos com outros Espíritos que aguardam uma oportunidade de reencarnar. Não poderia esse corpo do qual o Nícolas abriu mão, ser tomado por um desses outros Espíritos?</w:t>
+      </w:r>
+    </w:p>
+    <w:p>
+      <w:pPr>
+        <w:pStyle w:val="Normal"/>
+        <w:bidi w:val="0"/>
+        <w:ind w:left="709" w:hanging="0"/>
+        <w:jc w:val="both"/>
+        <w:rPr>
+          <w:rFonts w:ascii="Garamond" w:hAnsi="Garamond"/>
+          <w:sz w:val="36"/>
+          <w:szCs w:val="36"/>
+        </w:rPr>
+      </w:pPr>
+      <w:r>
+        <w:rPr>
+          <w:rFonts w:ascii="Garamond" w:hAnsi="Garamond"/>
+          <w:sz w:val="36"/>
+          <w:szCs w:val="36"/>
+        </w:rPr>
+      </w:r>
+    </w:p>
+    <w:p>
+      <w:pPr>
+        <w:pStyle w:val="Normal"/>
+        <w:bidi w:val="0"/>
+        <w:ind w:left="709" w:hanging="0"/>
+        <w:jc w:val="both"/>
+        <w:rPr>
+          <w:rFonts w:ascii="Garamond" w:hAnsi="Garamond"/>
+          <w:sz w:val="36"/>
+          <w:szCs w:val="36"/>
+        </w:rPr>
+      </w:pPr>
+      <w:r>
+        <w:rPr>
+          <w:rFonts w:eastAsia="Noto Serif CJK SC" w:cs="Noto Sans Devanagari" w:ascii="Garamond" w:hAnsi="Garamond"/>
+          <w:color w:val="00A0FC"/>
+          <w:kern w:val="2"/>
+          <w:sz w:val="36"/>
+          <w:szCs w:val="36"/>
+          <w:lang w:val="pt-BR" w:eastAsia="zh-CN" w:bidi="hi-IN"/>
+        </w:rPr>
+        <w:t>A resposta da Espiritualidade é clara: não, isso não acontece. Nenhum outro Espírito vai ser vincular àquele corpo de maneira improvisada para uma nova reencarnação.</w:t>
+      </w:r>
+    </w:p>
+    <w:p>
+      <w:pPr>
+        <w:pStyle w:val="Normal"/>
+        <w:bidi w:val="0"/>
+        <w:ind w:left="709" w:hanging="0"/>
+        <w:jc w:val="both"/>
+        <w:rPr>
+          <w:rFonts w:ascii="Garamond" w:hAnsi="Garamond"/>
+          <w:sz w:val="36"/>
+          <w:szCs w:val="36"/>
+        </w:rPr>
+      </w:pPr>
+      <w:r>
+        <w:rPr>
+          <w:rFonts w:ascii="Garamond" w:hAnsi="Garamond"/>
+          <w:sz w:val="36"/>
+          <w:szCs w:val="36"/>
+        </w:rPr>
+      </w:r>
+    </w:p>
+    <w:p>
+      <w:pPr>
+        <w:pStyle w:val="Normal"/>
+        <w:bidi w:val="0"/>
+        <w:ind w:left="709" w:hanging="0"/>
+        <w:jc w:val="both"/>
+        <w:rPr>
+          <w:rFonts w:ascii="Garamond" w:hAnsi="Garamond"/>
+          <w:sz w:val="36"/>
+          <w:szCs w:val="36"/>
+        </w:rPr>
+      </w:pPr>
+      <w:r>
+        <w:rPr>
+          <w:rFonts w:eastAsia="Noto Serif CJK SC" w:cs="Noto Sans Devanagari" w:ascii="Garamond" w:hAnsi="Garamond"/>
+          <w:color w:val="00A0FC"/>
+          <w:kern w:val="2"/>
+          <w:sz w:val="36"/>
+          <w:szCs w:val="36"/>
+          <w:lang w:val="pt-BR" w:eastAsia="zh-CN" w:bidi="hi-IN"/>
+        </w:rPr>
+        <w:t>Ainda sobre a questão do Espírito reencarnante desistir da nova existência e os laços do seu perispírito com o corpo físico se romperem, eu me lembrei de um caso de quando eu integrava uma das equipes de Visitas Fraternas da FEIG.</w:t>
+      </w:r>
+    </w:p>
+    <w:p>
+      <w:pPr>
+        <w:pStyle w:val="Normal"/>
+        <w:bidi w:val="0"/>
+        <w:ind w:left="709" w:hanging="0"/>
+        <w:jc w:val="both"/>
+        <w:rPr>
+          <w:rFonts w:ascii="Garamond" w:hAnsi="Garamond"/>
+          <w:sz w:val="36"/>
+          <w:szCs w:val="36"/>
+        </w:rPr>
+      </w:pPr>
+      <w:r>
+        <w:rPr>
+          <w:rFonts w:ascii="Garamond" w:hAnsi="Garamond"/>
+          <w:sz w:val="36"/>
+          <w:szCs w:val="36"/>
+        </w:rPr>
+      </w:r>
+    </w:p>
+    <w:p>
+      <w:pPr>
+        <w:pStyle w:val="Normal"/>
+        <w:bidi w:val="0"/>
+        <w:ind w:left="709" w:hanging="0"/>
+        <w:jc w:val="both"/>
+        <w:rPr>
+          <w:rFonts w:ascii="Garamond" w:hAnsi="Garamond"/>
+          <w:sz w:val="36"/>
+          <w:szCs w:val="36"/>
+        </w:rPr>
+      </w:pPr>
+      <w:r>
+        <w:rPr>
+          <w:rFonts w:eastAsia="Noto Serif CJK SC" w:cs="Noto Sans Devanagari" w:ascii="Garamond" w:hAnsi="Garamond"/>
+          <w:color w:val="00A0FC"/>
+          <w:kern w:val="2"/>
+          <w:sz w:val="36"/>
+          <w:szCs w:val="36"/>
+          <w:lang w:val="pt-BR" w:eastAsia="zh-CN" w:bidi="hi-IN"/>
+        </w:rPr>
+        <w:t xml:space="preserve">Nós visitamos um lar onde havia um menino de pouco mais de um ano. Os pais solicitaram o receituário mediúnico porque o menino não dormia bem. Frequentemente ele acordava gritando ou chorando no meio da noite. </w:t>
+      </w:r>
+    </w:p>
+    <w:p>
+      <w:pPr>
+        <w:pStyle w:val="Normal"/>
+        <w:bidi w:val="0"/>
+        <w:ind w:left="709" w:hanging="0"/>
+        <w:jc w:val="both"/>
+        <w:rPr>
+          <w:rFonts w:ascii="Garamond" w:hAnsi="Garamond"/>
+          <w:sz w:val="36"/>
+          <w:szCs w:val="36"/>
+        </w:rPr>
+      </w:pPr>
+      <w:r>
+        <w:rPr>
+          <w:rFonts w:ascii="Garamond" w:hAnsi="Garamond"/>
+          <w:sz w:val="36"/>
+          <w:szCs w:val="36"/>
+        </w:rPr>
+      </w:r>
+    </w:p>
+    <w:p>
+      <w:pPr>
+        <w:pStyle w:val="Normal"/>
+        <w:bidi w:val="0"/>
+        <w:ind w:left="709" w:hanging="0"/>
+        <w:jc w:val="both"/>
+        <w:rPr>
+          <w:rFonts w:ascii="Garamond" w:hAnsi="Garamond"/>
+          <w:sz w:val="36"/>
+          <w:szCs w:val="36"/>
+        </w:rPr>
+      </w:pPr>
+      <w:r>
+        <w:rPr>
+          <w:rFonts w:eastAsia="Noto Serif CJK SC" w:cs="Noto Sans Devanagari" w:ascii="Garamond" w:hAnsi="Garamond"/>
+          <w:color w:val="00A0FC"/>
+          <w:kern w:val="2"/>
+          <w:sz w:val="36"/>
+          <w:szCs w:val="36"/>
+          <w:lang w:val="pt-BR" w:eastAsia="zh-CN" w:bidi="hi-IN"/>
+        </w:rPr>
+        <w:t>Aparentava um medo constante de tudo, um comportamento difícil de entender já que o lar era bem tranquilo - ou pelo menos parecia ser - e os pais não sabiam o que acontecia com o garoto.</w:t>
+      </w:r>
+    </w:p>
+    <w:p>
+      <w:pPr>
+        <w:pStyle w:val="Normal"/>
+        <w:bidi w:val="0"/>
+        <w:ind w:left="709" w:hanging="0"/>
+        <w:jc w:val="both"/>
+        <w:rPr>
+          <w:rFonts w:ascii="Garamond" w:hAnsi="Garamond"/>
+          <w:sz w:val="36"/>
+          <w:szCs w:val="36"/>
+        </w:rPr>
+      </w:pPr>
+      <w:r>
+        <w:rPr>
+          <w:rFonts w:ascii="Garamond" w:hAnsi="Garamond"/>
+          <w:sz w:val="36"/>
+          <w:szCs w:val="36"/>
+        </w:rPr>
+      </w:r>
+    </w:p>
+    <w:p>
+      <w:pPr>
+        <w:pStyle w:val="Normal"/>
+        <w:bidi w:val="0"/>
+        <w:ind w:left="709" w:hanging="0"/>
+        <w:jc w:val="both"/>
+        <w:rPr>
+          <w:rFonts w:ascii="Garamond" w:hAnsi="Garamond"/>
+          <w:sz w:val="36"/>
+          <w:szCs w:val="36"/>
+        </w:rPr>
+      </w:pPr>
+      <w:r>
+        <w:rPr>
+          <w:rFonts w:eastAsia="Noto Serif CJK SC" w:cs="Noto Sans Devanagari" w:ascii="Garamond" w:hAnsi="Garamond"/>
+          <w:color w:val="00A0FC"/>
+          <w:kern w:val="2"/>
+          <w:sz w:val="36"/>
+          <w:szCs w:val="36"/>
+          <w:lang w:val="pt-BR" w:eastAsia="zh-CN" w:bidi="hi-IN"/>
+        </w:rPr>
+        <w:t>Antes desse menino nascer, a mãe havia tido 2 abortos espontâneos. Fizemos todas as visitas que estavam planejadas, o menino apresentou uma melhora significativa e em determinado momento o Cleto, que era o chefe da equipe, nos contou que os 2 abortos que mãe tivera foram decorrentes do Espírito do filho que, por medo da nova existência, voltou atrás em sua decisão de reencarnar.</w:t>
+      </w:r>
+    </w:p>
+    <w:p>
+      <w:pPr>
+        <w:pStyle w:val="Normal"/>
+        <w:bidi w:val="0"/>
+        <w:ind w:left="709" w:hanging="0"/>
+        <w:jc w:val="both"/>
+        <w:rPr>
+          <w:rFonts w:ascii="Garamond" w:hAnsi="Garamond"/>
+          <w:sz w:val="36"/>
+          <w:szCs w:val="36"/>
+        </w:rPr>
+      </w:pPr>
+      <w:r>
+        <w:rPr>
+          <w:rFonts w:ascii="Garamond" w:hAnsi="Garamond"/>
+          <w:sz w:val="36"/>
+          <w:szCs w:val="36"/>
+        </w:rPr>
+      </w:r>
+    </w:p>
+    <w:p>
+      <w:pPr>
+        <w:pStyle w:val="Normal"/>
+        <w:bidi w:val="0"/>
+        <w:ind w:left="709" w:hanging="0"/>
+        <w:jc w:val="both"/>
+        <w:rPr>
+          <w:rFonts w:ascii="Garamond" w:hAnsi="Garamond"/>
+          <w:sz w:val="36"/>
+          <w:szCs w:val="36"/>
+        </w:rPr>
+      </w:pPr>
+      <w:r>
+        <w:rPr>
+          <w:rFonts w:eastAsia="Noto Serif CJK SC" w:cs="Noto Sans Devanagari" w:ascii="Garamond" w:hAnsi="Garamond"/>
+          <w:color w:val="00A0FC"/>
+          <w:kern w:val="2"/>
+          <w:sz w:val="36"/>
+          <w:szCs w:val="36"/>
+          <w:lang w:val="pt-BR" w:eastAsia="zh-CN" w:bidi="hi-IN"/>
+        </w:rPr>
+        <w:t>Ou seja: uma situação que comprovou na prática o que a Espiritualidade disse à Karde</w:t>
+      </w:r>
+      <w:r>
+        <w:rPr>
+          <w:rFonts w:eastAsia="Noto Serif CJK SC" w:cs="Noto Sans Devanagari" w:ascii="Garamond" w:hAnsi="Garamond"/>
+          <w:color w:val="00A0FC"/>
+          <w:kern w:val="2"/>
+          <w:sz w:val="36"/>
+          <w:szCs w:val="36"/>
+          <w:lang w:val="pt-BR" w:eastAsia="zh-CN" w:bidi="hi-IN"/>
+        </w:rPr>
+        <w:t>c</w:t>
+      </w:r>
+      <w:r>
+        <w:rPr>
+          <w:rFonts w:eastAsia="Noto Serif CJK SC" w:cs="Noto Sans Devanagari" w:ascii="Garamond" w:hAnsi="Garamond"/>
+          <w:color w:val="00A0FC"/>
+          <w:kern w:val="2"/>
+          <w:sz w:val="36"/>
+          <w:szCs w:val="36"/>
+          <w:lang w:val="pt-BR" w:eastAsia="zh-CN" w:bidi="hi-IN"/>
+        </w:rPr>
+        <w:t xml:space="preserve"> na resposta dessa pergunta.</w:t>
+      </w:r>
+    </w:p>
+    <w:p>
+      <w:pPr>
+        <w:pStyle w:val="Normal"/>
+        <w:bidi w:val="0"/>
+        <w:ind w:left="709" w:hanging="0"/>
+        <w:jc w:val="both"/>
+        <w:rPr>
+          <w:rFonts w:ascii="Garamond" w:hAnsi="Garamond"/>
+          <w:sz w:val="36"/>
+          <w:szCs w:val="36"/>
+        </w:rPr>
+      </w:pPr>
+      <w:r>
+        <w:rPr>
+          <w:rFonts w:ascii="Garamond" w:hAnsi="Garamond"/>
+          <w:sz w:val="36"/>
+          <w:szCs w:val="36"/>
+        </w:rPr>
+      </w:r>
+    </w:p>
+    <w:p>
+      <w:pPr>
+        <w:pStyle w:val="Normal"/>
+        <w:bidi w:val="0"/>
+        <w:ind w:left="709" w:hanging="0"/>
+        <w:jc w:val="both"/>
+        <w:rPr>
+          <w:rFonts w:ascii="Garamond" w:hAnsi="Garamond"/>
+          <w:sz w:val="36"/>
+          <w:szCs w:val="36"/>
+        </w:rPr>
+      </w:pPr>
+      <w:r>
+        <w:rPr>
+          <w:rFonts w:ascii="Garamond" w:hAnsi="Garamond"/>
+          <w:sz w:val="36"/>
+          <w:szCs w:val="36"/>
+        </w:rPr>
+      </w:r>
+    </w:p>
+    <w:p>
+      <w:pPr>
+        <w:pStyle w:val="Normal"/>
+        <w:bidi w:val="0"/>
+        <w:jc w:val="both"/>
+        <w:rPr>
+          <w:rFonts w:ascii="Garamond" w:hAnsi="Garamond"/>
+          <w:sz w:val="36"/>
+          <w:szCs w:val="36"/>
+        </w:rPr>
+      </w:pPr>
+      <w:r>
+        <w:rPr>
+          <w:rFonts w:ascii="Garamond" w:hAnsi="Garamond"/>
+          <w:sz w:val="36"/>
+          <w:szCs w:val="36"/>
+        </w:rPr>
+        <w:t>346.</w:t>
+      </w:r>
+      <w:r>
+        <w:rPr>
+          <w:rFonts w:ascii="Garamond" w:hAnsi="Garamond"/>
+          <w:sz w:val="36"/>
+          <w:szCs w:val="36"/>
+        </w:rPr>
+        <w:t xml:space="preserve"> Que faz o Espírito, se o corpo que ele escolheu morre</w:t>
+      </w:r>
+      <w:r>
+        <w:rPr>
+          <w:rFonts w:ascii="Garamond" w:hAnsi="Garamond"/>
+          <w:sz w:val="36"/>
+          <w:szCs w:val="36"/>
+        </w:rPr>
+        <w:t xml:space="preserve"> </w:t>
+      </w:r>
+      <w:r>
+        <w:rPr>
+          <w:rFonts w:ascii="Garamond" w:hAnsi="Garamond"/>
+          <w:sz w:val="36"/>
+          <w:szCs w:val="36"/>
+        </w:rPr>
+        <w:t>antes de se verificar o nascimento?</w:t>
+      </w:r>
+    </w:p>
+    <w:p>
+      <w:pPr>
+        <w:pStyle w:val="Normal"/>
+        <w:bidi w:val="0"/>
+        <w:jc w:val="both"/>
+        <w:rPr>
+          <w:rFonts w:ascii="Garamond" w:hAnsi="Garamond"/>
+          <w:sz w:val="36"/>
+          <w:szCs w:val="36"/>
+        </w:rPr>
+      </w:pPr>
+      <w:r>
+        <w:rPr>
+          <w:rFonts w:ascii="Garamond" w:hAnsi="Garamond"/>
+          <w:sz w:val="36"/>
+          <w:szCs w:val="36"/>
+        </w:rPr>
+      </w:r>
+    </w:p>
+    <w:p>
+      <w:pPr>
+        <w:pStyle w:val="Normal"/>
+        <w:bidi w:val="0"/>
+        <w:jc w:val="both"/>
+        <w:rPr>
+          <w:rFonts w:ascii="Garamond" w:hAnsi="Garamond"/>
+          <w:sz w:val="36"/>
+          <w:szCs w:val="36"/>
+        </w:rPr>
+      </w:pPr>
+      <w:r>
+        <w:rPr>
+          <w:rFonts w:ascii="Garamond" w:hAnsi="Garamond"/>
+          <w:sz w:val="36"/>
+          <w:szCs w:val="36"/>
+        </w:rPr>
+        <w:t>“</w:t>
       </w:r>
       <w:r>
         <w:rPr>
@@ -3143,13 +4052,120 @@
           <w:sz w:val="36"/>
           <w:szCs w:val="36"/>
         </w:rPr>
-        <w:t>deria substituir o que está designado para aquele corpo. Como os laços que ao corpo prendem o Espírito são ainda muito fracos, facilmente se rompem e podem romper-se por vontade do Espírito, se este recua diante da prova que escolheu. Em tal caso, porém, a criança não vinga.</w:t>
-      </w:r>
-    </w:p>
-    <w:p>
-      <w:pPr>
-        <w:pStyle w:val="Normal"/>
-        <w:bidi w:val="0"/>
+        <w:t>Escolhe outro.</w:t>
+      </w:r>
+      <w:r>
+        <w:rPr>
+          <w:rFonts w:ascii="Garamond" w:hAnsi="Garamond"/>
+          <w:sz w:val="36"/>
+          <w:szCs w:val="36"/>
+        </w:rPr>
+        <w:t>”</w:t>
+      </w:r>
+    </w:p>
+    <w:p>
+      <w:pPr>
+        <w:pStyle w:val="Normal"/>
+        <w:bidi w:val="0"/>
+        <w:jc w:val="both"/>
+        <w:rPr>
+          <w:rFonts w:ascii="Garamond" w:hAnsi="Garamond"/>
+          <w:sz w:val="36"/>
+          <w:szCs w:val="36"/>
+        </w:rPr>
+      </w:pPr>
+      <w:r>
+        <w:rPr>
+          <w:rFonts w:ascii="Garamond" w:hAnsi="Garamond"/>
+          <w:sz w:val="36"/>
+          <w:szCs w:val="36"/>
+        </w:rPr>
+      </w:r>
+    </w:p>
+    <w:p>
+      <w:pPr>
+        <w:pStyle w:val="Normal"/>
+        <w:bidi w:val="0"/>
+        <w:ind w:left="709" w:hanging="0"/>
+        <w:jc w:val="both"/>
+        <w:rPr>
+          <w:rFonts w:ascii="Garamond" w:hAnsi="Garamond"/>
+          <w:sz w:val="36"/>
+          <w:szCs w:val="36"/>
+        </w:rPr>
+      </w:pPr>
+      <w:r>
+        <w:rPr>
+          <w:rFonts w:eastAsia="Noto Serif CJK SC" w:cs="Noto Sans Devanagari" w:ascii="Garamond" w:hAnsi="Garamond"/>
+          <w:color w:val="00A0FC"/>
+          <w:kern w:val="2"/>
+          <w:sz w:val="36"/>
+          <w:szCs w:val="36"/>
+          <w:lang w:val="pt-BR" w:eastAsia="zh-CN" w:bidi="hi-IN"/>
+        </w:rPr>
+        <w:t>A resposta de Espiritualidade parece simples demais</w:t>
+      </w:r>
+      <w:r>
+        <w:rPr>
+          <w:rFonts w:eastAsia="Noto Serif CJK SC" w:cs="Noto Sans Devanagari" w:ascii="Garamond" w:hAnsi="Garamond"/>
+          <w:color w:val="00A0FC"/>
+          <w:kern w:val="2"/>
+          <w:sz w:val="36"/>
+          <w:szCs w:val="36"/>
+          <w:lang w:val="pt-BR" w:eastAsia="zh-CN" w:bidi="hi-IN"/>
+        </w:rPr>
+        <w:t>.</w:t>
+      </w:r>
+      <w:r>
+        <w:rPr>
+          <w:rFonts w:eastAsia="Noto Serif CJK SC" w:cs="Noto Sans Devanagari" w:ascii="Garamond" w:hAnsi="Garamond"/>
+          <w:color w:val="00A0FC"/>
+          <w:kern w:val="2"/>
+          <w:sz w:val="36"/>
+          <w:szCs w:val="36"/>
+          <w:lang w:val="pt-BR" w:eastAsia="zh-CN" w:bidi="hi-IN"/>
+        </w:rPr>
+        <w:t xml:space="preserve"> </w:t>
+      </w:r>
+      <w:r>
+        <w:rPr>
+          <w:rFonts w:eastAsia="Noto Serif CJK SC" w:cs="Noto Sans Devanagari" w:ascii="Garamond" w:hAnsi="Garamond"/>
+          <w:color w:val="00A0FC"/>
+          <w:kern w:val="2"/>
+          <w:sz w:val="36"/>
+          <w:szCs w:val="36"/>
+          <w:lang w:val="pt-BR" w:eastAsia="zh-CN" w:bidi="hi-IN"/>
+        </w:rPr>
+        <w:t>Algo do tipo:</w:t>
+      </w:r>
+      <w:r>
+        <w:rPr>
+          <w:rFonts w:eastAsia="Noto Serif CJK SC" w:cs="Noto Sans Devanagari" w:ascii="Garamond" w:hAnsi="Garamond"/>
+          <w:color w:val="00A0FC"/>
+          <w:kern w:val="2"/>
+          <w:sz w:val="36"/>
+          <w:szCs w:val="36"/>
+          <w:lang w:val="pt-BR" w:eastAsia="zh-CN" w:bidi="hi-IN"/>
+        </w:rPr>
+        <w:t xml:space="preserve"> o Espírito percebe que o corpo no qual ele reencarnaria não vai vingar e aí ele diz "Bom, já que o corpo que eu ia ocupar morreu, vou pegar outro". Obviamente </w:t>
+      </w:r>
+      <w:r>
+        <w:rPr>
+          <w:rFonts w:eastAsia="Noto Serif CJK SC" w:cs="Noto Sans Devanagari" w:ascii="Garamond" w:hAnsi="Garamond"/>
+          <w:color w:val="00A0FC"/>
+          <w:kern w:val="2"/>
+          <w:sz w:val="36"/>
+          <w:szCs w:val="36"/>
+          <w:lang w:val="pt-BR" w:eastAsia="zh-CN" w:bidi="hi-IN"/>
+        </w:rPr>
+        <w:t>que não é isso.</w:t>
+      </w:r>
+    </w:p>
+    <w:p>
+      <w:pPr>
+        <w:pStyle w:val="Normal"/>
+        <w:bidi w:val="0"/>
+        <w:ind w:left="709" w:hanging="0"/>
         <w:jc w:val="both"/>
         <w:rPr>
           <w:rFonts w:ascii="Garamond" w:hAnsi="Garamond"/>
@@ -3165,43 +4181,204 @@
       <w:pPr>
         <w:pStyle w:val="Normal"/>
         <w:bidi w:val="0"/>
-        <w:jc w:val="both"/>
-        <w:rPr>
-          <w:rFonts w:ascii="Garamond" w:hAnsi="Garamond"/>
-          <w:sz w:val="36"/>
-          <w:szCs w:val="36"/>
-        </w:rPr>
-      </w:pPr>
-      <w:r>
-        <w:rPr>
-          <w:rFonts w:ascii="Garamond" w:hAnsi="Garamond"/>
-          <w:sz w:val="36"/>
-          <w:szCs w:val="36"/>
-        </w:rPr>
-      </w:r>
-    </w:p>
-    <w:p>
-      <w:pPr>
-        <w:pStyle w:val="Normal"/>
-        <w:bidi w:val="0"/>
-        <w:ind w:left="709" w:hanging="0"/>
-        <w:jc w:val="both"/>
-        <w:rPr>
-          <w:rFonts w:ascii="Garamond" w:hAnsi="Garamond"/>
-          <w:sz w:val="36"/>
-          <w:szCs w:val="36"/>
-        </w:rPr>
-      </w:pPr>
-      <w:r>
-        <w:rPr>
-          <w:rFonts w:eastAsia="Noto Serif CJK SC" w:cs="Noto Sans Devanagari" w:ascii="Garamond" w:hAnsi="Garamond"/>
-          <w:color w:val="00A0FC"/>
-          <w:kern w:val="2"/>
-          <w:sz w:val="36"/>
-          <w:szCs w:val="36"/>
-          <w:lang w:val="pt-BR" w:eastAsia="zh-CN" w:bidi="hi-IN"/>
-        </w:rPr>
-        <w:t>O que Kardec pergunta é, uma vez iniciada a união do perispírito ao corpo em formação - e essa união inicia-se na concepção - não é mais possível reverter esse processo?</w:t>
+        <w:ind w:left="709" w:hanging="0"/>
+        <w:jc w:val="both"/>
+        <w:rPr>
+          <w:rFonts w:ascii="Garamond" w:hAnsi="Garamond"/>
+          <w:sz w:val="36"/>
+          <w:szCs w:val="36"/>
+        </w:rPr>
+      </w:pPr>
+      <w:r>
+        <w:rPr>
+          <w:rFonts w:eastAsia="Noto Serif CJK SC" w:cs="Noto Sans Devanagari" w:ascii="Garamond" w:hAnsi="Garamond"/>
+          <w:color w:val="00A0FC"/>
+          <w:kern w:val="2"/>
+          <w:sz w:val="36"/>
+          <w:szCs w:val="36"/>
+          <w:lang w:val="pt-BR" w:eastAsia="zh-CN" w:bidi="hi-IN"/>
+        </w:rPr>
+        <w:t>O que a Espiritualidade quis dizer é que, se o plano reencarnatório traçado para o Espírito não pode ser concretizado devido à morte do corpo físico, o Espírito deverá traçar um novo plano nas mesmas bases em que o plano interrompido foi elaborado.</w:t>
+      </w:r>
+    </w:p>
+    <w:p>
+      <w:pPr>
+        <w:pStyle w:val="Normal"/>
+        <w:bidi w:val="0"/>
+        <w:ind w:left="709" w:hanging="0"/>
+        <w:jc w:val="both"/>
+        <w:rPr>
+          <w:rFonts w:ascii="Garamond" w:hAnsi="Garamond"/>
+          <w:sz w:val="36"/>
+          <w:szCs w:val="36"/>
+        </w:rPr>
+      </w:pPr>
+      <w:r>
+        <w:rPr>
+          <w:rFonts w:ascii="Garamond" w:hAnsi="Garamond"/>
+          <w:sz w:val="36"/>
+          <w:szCs w:val="36"/>
+        </w:rPr>
+      </w:r>
+    </w:p>
+    <w:p>
+      <w:pPr>
+        <w:pStyle w:val="Normal"/>
+        <w:bidi w:val="0"/>
+        <w:ind w:left="709" w:hanging="0"/>
+        <w:jc w:val="both"/>
+        <w:rPr>
+          <w:rFonts w:ascii="Garamond" w:hAnsi="Garamond"/>
+          <w:sz w:val="36"/>
+          <w:szCs w:val="36"/>
+        </w:rPr>
+      </w:pPr>
+      <w:r>
+        <w:rPr>
+          <w:rFonts w:ascii="Garamond" w:hAnsi="Garamond"/>
+          <w:sz w:val="36"/>
+          <w:szCs w:val="36"/>
+        </w:rPr>
+      </w:r>
+    </w:p>
+    <w:p>
+      <w:pPr>
+        <w:pStyle w:val="Normal"/>
+        <w:bidi w:val="0"/>
+        <w:jc w:val="both"/>
+        <w:rPr>
+          <w:rFonts w:ascii="Garamond" w:hAnsi="Garamond"/>
+          <w:sz w:val="36"/>
+          <w:szCs w:val="36"/>
+        </w:rPr>
+      </w:pPr>
+      <w:r>
+        <w:rPr>
+          <w:rFonts w:ascii="Garamond" w:hAnsi="Garamond"/>
+          <w:sz w:val="36"/>
+          <w:szCs w:val="36"/>
+        </w:rPr>
+        <w:t>a) — Qual a utilidade dessas mortes prematuras?</w:t>
+      </w:r>
+    </w:p>
+    <w:p>
+      <w:pPr>
+        <w:pStyle w:val="Normal"/>
+        <w:bidi w:val="0"/>
+        <w:jc w:val="both"/>
+        <w:rPr>
+          <w:rFonts w:ascii="Garamond" w:hAnsi="Garamond"/>
+          <w:sz w:val="36"/>
+          <w:szCs w:val="36"/>
+        </w:rPr>
+      </w:pPr>
+      <w:r>
+        <w:rPr>
+          <w:rFonts w:ascii="Garamond" w:hAnsi="Garamond"/>
+          <w:sz w:val="36"/>
+          <w:szCs w:val="36"/>
+        </w:rPr>
+      </w:r>
+    </w:p>
+    <w:p>
+      <w:pPr>
+        <w:pStyle w:val="Normal"/>
+        <w:bidi w:val="0"/>
+        <w:jc w:val="both"/>
+        <w:rPr>
+          <w:rFonts w:ascii="Garamond" w:hAnsi="Garamond"/>
+          <w:sz w:val="36"/>
+          <w:szCs w:val="36"/>
+        </w:rPr>
+      </w:pPr>
+      <w:r>
+        <w:rPr>
+          <w:rFonts w:ascii="Garamond" w:hAnsi="Garamond"/>
+          <w:sz w:val="36"/>
+          <w:szCs w:val="36"/>
+        </w:rPr>
+        <w:t>“</w:t>
+      </w:r>
+      <w:r>
+        <w:rPr>
+          <w:rFonts w:ascii="Garamond" w:hAnsi="Garamond"/>
+          <w:i/>
+          <w:iCs/>
+          <w:sz w:val="36"/>
+          <w:szCs w:val="36"/>
+        </w:rPr>
+        <w:t>Dão-lhes causa, as mais das vezes, as imperfeições</w:t>
+      </w:r>
+      <w:r>
+        <w:rPr>
+          <w:rFonts w:ascii="Garamond" w:hAnsi="Garamond"/>
+          <w:i/>
+          <w:iCs/>
+          <w:sz w:val="36"/>
+          <w:szCs w:val="36"/>
+        </w:rPr>
+        <w:t xml:space="preserve"> </w:t>
+      </w:r>
+      <w:r>
+        <w:rPr>
+          <w:rFonts w:ascii="Garamond" w:hAnsi="Garamond"/>
+          <w:i/>
+          <w:iCs/>
+          <w:sz w:val="36"/>
+          <w:szCs w:val="36"/>
+        </w:rPr>
+        <w:t>da matéria.</w:t>
+      </w:r>
+      <w:r>
+        <w:rPr>
+          <w:rFonts w:ascii="Garamond" w:hAnsi="Garamond"/>
+          <w:sz w:val="36"/>
+          <w:szCs w:val="36"/>
+        </w:rPr>
+        <w:t>”</w:t>
+      </w:r>
+    </w:p>
+    <w:p>
+      <w:pPr>
+        <w:pStyle w:val="Normal"/>
+        <w:bidi w:val="0"/>
+        <w:jc w:val="both"/>
+        <w:rPr>
+          <w:rFonts w:ascii="Garamond" w:hAnsi="Garamond"/>
+          <w:sz w:val="36"/>
+          <w:szCs w:val="36"/>
+        </w:rPr>
+      </w:pPr>
+      <w:r>
+        <w:rPr>
+          <w:rFonts w:ascii="Garamond" w:hAnsi="Garamond"/>
+          <w:sz w:val="36"/>
+          <w:szCs w:val="36"/>
+        </w:rPr>
+      </w:r>
+    </w:p>
+    <w:p>
+      <w:pPr>
+        <w:pStyle w:val="Normal"/>
+        <w:bidi w:val="0"/>
+        <w:ind w:left="709" w:hanging="0"/>
+        <w:jc w:val="both"/>
+        <w:rPr>
+          <w:rFonts w:ascii="Garamond" w:hAnsi="Garamond"/>
+          <w:sz w:val="36"/>
+          <w:szCs w:val="36"/>
+        </w:rPr>
+      </w:pPr>
+      <w:r>
+        <w:rPr>
+          <w:rFonts w:eastAsia="Noto Serif CJK SC" w:cs="Noto Sans Devanagari" w:ascii="Garamond" w:hAnsi="Garamond"/>
+          <w:color w:val="00A0FC"/>
+          <w:kern w:val="2"/>
+          <w:sz w:val="36"/>
+          <w:szCs w:val="36"/>
+          <w:lang w:val="pt-BR" w:eastAsia="zh-CN" w:bidi="hi-IN"/>
+        </w:rPr>
+        <w:t xml:space="preserve">Kardec quer saber qual seria o objetivo de uma encarnação que não se concretiza devido à morte do corpo físico? </w:t>
       </w:r>
     </w:p>
     <w:p>
@@ -3241,7 +4418,7 @@
           <w:szCs w:val="36"/>
           <w:lang w:val="pt-BR" w:eastAsia="zh-CN" w:bidi="hi-IN"/>
         </w:rPr>
-        <w:t>E mais: pode o Espírito renunciar a essa união, ou seja, poderia o Espírito desistir daquela reencarnação?</w:t>
+        <w:t>A Espiritualidade responde que, na maioria das vezes, são problemas genéticos que levam à essas mortes.</w:t>
       </w:r>
     </w:p>
     <w:p>
@@ -3281,7 +4458,7 @@
           <w:szCs w:val="36"/>
           <w:lang w:val="pt-BR" w:eastAsia="zh-CN" w:bidi="hi-IN"/>
         </w:rPr>
-        <w:t xml:space="preserve">Na resposta a Espiritualidade afirma mais uma vez aquilo que foi dito lá na pergunta 334: um corpo em  formação, destinado a servir de instrumento a um Espírito específico, não pode ser tomado de improviso por outro Espírito qualquer. </w:t>
+        <w:t>Porém, devemos observar que a Espiritualidade não disse que todos os insucessos gestacionais são decorrentes de problemas genéticos. Ela disse a maioria.</w:t>
       </w:r>
     </w:p>
     <w:p>
@@ -3321,7 +4498,7 @@
           <w:szCs w:val="36"/>
           <w:lang w:val="pt-BR" w:eastAsia="zh-CN" w:bidi="hi-IN"/>
         </w:rPr>
-        <w:t>Outra coisa que a Espiritualidade esclarece é que, sendo muito frágeis os laços que unem o perispírito ao corpo físico, principalmente nos primeiros estágios da gestação, eles podem se romper facilmente, sobretudo pela vontade do Espírito se esse retrocede na escolha que fez em reencarnar. Porém, se isso acontecer, a criança não nasce com vida.</w:t>
+        <w:t xml:space="preserve">Uma gestação pode ser interrompida de maneira planejada de maneira a servir como experiência necessária ao Espírito reencarnante ou aos pais daquela criança que não vai mais nascer. </w:t>
       </w:r>
     </w:p>
     <w:p>
@@ -3361,14 +4538,13 @@
           <w:szCs w:val="36"/>
           <w:lang w:val="pt-BR" w:eastAsia="zh-CN" w:bidi="hi-IN"/>
         </w:rPr>
-        <w:t>Vamos tomar um exemplo prático para entendermos bem a pergunta de Kardec e a resposta da Espiritualidade.</w:t>
-      </w:r>
-    </w:p>
-    <w:p>
-      <w:pPr>
-        <w:pStyle w:val="Normal"/>
-        <w:bidi w:val="0"/>
-        <w:ind w:left="709" w:hanging="0"/>
+        <w:t>Como tudo na sabedoria e na justiça Divina tem um propósito útil, uma gestação mal sucedida pode ter sido planejada para atender às necessidades de resgate e de aprendizado dos Espíritos envolvidos.</w:t>
+      </w:r>
+    </w:p>
+    <w:p>
+      <w:pPr>
+        <w:pStyle w:val="Normal"/>
+        <w:bidi w:val="0"/>
         <w:jc w:val="both"/>
         <w:rPr>
           <w:rFonts w:ascii="Garamond" w:hAnsi="Garamond"/>
@@ -3384,31 +4560,6 @@
       <w:pPr>
         <w:pStyle w:val="Normal"/>
         <w:bidi w:val="0"/>
-        <w:ind w:left="709" w:hanging="0"/>
-        <w:jc w:val="both"/>
-        <w:rPr>
-          <w:rFonts w:ascii="Garamond" w:hAnsi="Garamond"/>
-          <w:sz w:val="36"/>
-          <w:szCs w:val="36"/>
-        </w:rPr>
-      </w:pPr>
-      <w:r>
-        <w:rPr>
-          <w:rFonts w:eastAsia="Noto Serif CJK SC" w:cs="Noto Sans Devanagari" w:ascii="Garamond" w:hAnsi="Garamond"/>
-          <w:color w:val="00A0FC"/>
-          <w:kern w:val="2"/>
-          <w:sz w:val="36"/>
-          <w:szCs w:val="36"/>
-          <w:lang w:val="pt-BR" w:eastAsia="zh-CN" w:bidi="hi-IN"/>
-        </w:rPr>
-        <w:t xml:space="preserve">No ano de 2011 Simone e eu decidimos ter um filho. Obviamente que essa decisão foi a etapa final de uma programação iniciada no Plano Espiritual antes mesmo de nós dois reencarnarmos. Então, enquanto estávamos no Plano Espiritual, seguindo uma programação estabelecida pela Espiritualidade, muito provavelmente com a nossa participação, ficou acertado que em determinada época de nossas vidas iríamos nos conhecer, nos casarmos e termos um filho. </w:t>
-      </w:r>
-    </w:p>
-    <w:p>
-      <w:pPr>
-        <w:pStyle w:val="Normal"/>
-        <w:bidi w:val="0"/>
-        <w:ind w:left="709" w:hanging="0"/>
         <w:jc w:val="both"/>
         <w:rPr>
           <w:rFonts w:ascii="Garamond" w:hAnsi="Garamond"/>
@@ -3424,24 +4575,200 @@
       <w:pPr>
         <w:pStyle w:val="Normal"/>
         <w:bidi w:val="0"/>
-        <w:ind w:left="709" w:hanging="0"/>
-        <w:jc w:val="both"/>
-        <w:rPr>
-          <w:rFonts w:ascii="Garamond" w:hAnsi="Garamond"/>
-          <w:sz w:val="36"/>
-          <w:szCs w:val="36"/>
-        </w:rPr>
-      </w:pPr>
-      <w:r>
-        <w:rPr>
-          <w:rFonts w:eastAsia="Noto Serif CJK SC" w:cs="Noto Sans Devanagari" w:ascii="Garamond" w:hAnsi="Garamond"/>
-          <w:color w:val="00A0FC"/>
-          <w:kern w:val="2"/>
-          <w:sz w:val="36"/>
-          <w:szCs w:val="36"/>
-          <w:lang w:val="pt-BR" w:eastAsia="zh-CN" w:bidi="hi-IN"/>
-        </w:rPr>
-        <w:t>Obviamente também que Nícolas esteve envolvido nessa programação e ficou acertado que ele renasceria como nosso filho.</w:t>
+        <w:jc w:val="both"/>
+        <w:rPr>
+          <w:rFonts w:ascii="Garamond" w:hAnsi="Garamond"/>
+          <w:sz w:val="36"/>
+          <w:szCs w:val="36"/>
+        </w:rPr>
+      </w:pPr>
+      <w:r>
+        <w:rPr>
+          <w:rFonts w:ascii="Garamond" w:hAnsi="Garamond"/>
+          <w:sz w:val="36"/>
+          <w:szCs w:val="36"/>
+        </w:rPr>
+        <w:t>34</w:t>
+      </w:r>
+      <w:r>
+        <w:rPr>
+          <w:rFonts w:ascii="Garamond" w:hAnsi="Garamond"/>
+          <w:sz w:val="36"/>
+          <w:szCs w:val="36"/>
+        </w:rPr>
+        <w:t>7</w:t>
+      </w:r>
+      <w:r>
+        <w:rPr>
+          <w:rFonts w:ascii="Garamond" w:hAnsi="Garamond"/>
+          <w:sz w:val="36"/>
+          <w:szCs w:val="36"/>
+        </w:rPr>
+        <w:t>.</w:t>
+      </w:r>
+      <w:r>
+        <w:rPr>
+          <w:rFonts w:ascii="Garamond" w:hAnsi="Garamond"/>
+          <w:sz w:val="36"/>
+          <w:szCs w:val="36"/>
+        </w:rPr>
+        <w:t xml:space="preserve"> Que utilidade encontrará um Espírito na sua encarnação</w:t>
+      </w:r>
+      <w:r>
+        <w:rPr>
+          <w:rFonts w:ascii="Garamond" w:hAnsi="Garamond"/>
+          <w:sz w:val="36"/>
+          <w:szCs w:val="36"/>
+        </w:rPr>
+        <w:t xml:space="preserve"> </w:t>
+      </w:r>
+      <w:r>
+        <w:rPr>
+          <w:rFonts w:ascii="Garamond" w:hAnsi="Garamond"/>
+          <w:sz w:val="36"/>
+          <w:szCs w:val="36"/>
+        </w:rPr>
+        <w:t>em um corpo que morre poucos dias depois de nascido?</w:t>
+      </w:r>
+    </w:p>
+    <w:p>
+      <w:pPr>
+        <w:pStyle w:val="Normal"/>
+        <w:bidi w:val="0"/>
+        <w:jc w:val="both"/>
+        <w:rPr>
+          <w:rFonts w:ascii="Garamond" w:hAnsi="Garamond"/>
+          <w:sz w:val="36"/>
+          <w:szCs w:val="36"/>
+        </w:rPr>
+      </w:pPr>
+      <w:r>
+        <w:rPr>
+          <w:rFonts w:ascii="Garamond" w:hAnsi="Garamond"/>
+          <w:sz w:val="36"/>
+          <w:szCs w:val="36"/>
+        </w:rPr>
+      </w:r>
+    </w:p>
+    <w:p>
+      <w:pPr>
+        <w:pStyle w:val="Normal"/>
+        <w:bidi w:val="0"/>
+        <w:jc w:val="both"/>
+        <w:rPr>
+          <w:rFonts w:ascii="Garamond" w:hAnsi="Garamond"/>
+          <w:sz w:val="36"/>
+          <w:szCs w:val="36"/>
+        </w:rPr>
+      </w:pPr>
+      <w:r>
+        <w:rPr>
+          <w:rFonts w:ascii="Garamond" w:hAnsi="Garamond"/>
+          <w:sz w:val="36"/>
+          <w:szCs w:val="36"/>
+        </w:rPr>
+        <w:t>“</w:t>
+      </w:r>
+      <w:r>
+        <w:rPr>
+          <w:rFonts w:ascii="Garamond" w:hAnsi="Garamond"/>
+          <w:i/>
+          <w:iCs/>
+          <w:sz w:val="36"/>
+          <w:szCs w:val="36"/>
+        </w:rPr>
+        <w:t>O ser não tem então consciência plena da sua existência. Assim, a importância da morte é quase nenhuma.</w:t>
+      </w:r>
+      <w:r>
+        <w:rPr>
+          <w:rFonts w:ascii="Garamond" w:hAnsi="Garamond"/>
+          <w:i/>
+          <w:iCs/>
+          <w:sz w:val="36"/>
+          <w:szCs w:val="36"/>
+        </w:rPr>
+        <w:t xml:space="preserve"> C</w:t>
+      </w:r>
+      <w:r>
+        <w:rPr>
+          <w:rFonts w:ascii="Garamond" w:hAnsi="Garamond"/>
+          <w:i/>
+          <w:iCs/>
+          <w:sz w:val="36"/>
+          <w:szCs w:val="36"/>
+        </w:rPr>
+        <w:t>onforme já dissemos, o que há nesses casos de morte</w:t>
+      </w:r>
+      <w:r>
+        <w:rPr>
+          <w:rFonts w:ascii="Garamond" w:hAnsi="Garamond"/>
+          <w:i/>
+          <w:iCs/>
+          <w:sz w:val="36"/>
+          <w:szCs w:val="36"/>
+        </w:rPr>
+        <w:t xml:space="preserve"> </w:t>
+      </w:r>
+      <w:r>
+        <w:rPr>
+          <w:rFonts w:ascii="Garamond" w:hAnsi="Garamond"/>
+          <w:i/>
+          <w:iCs/>
+          <w:sz w:val="36"/>
+          <w:szCs w:val="36"/>
+        </w:rPr>
+        <w:t>prematura é uma prova para os pais.</w:t>
+      </w:r>
+      <w:r>
+        <w:rPr>
+          <w:rFonts w:ascii="Garamond" w:hAnsi="Garamond"/>
+          <w:sz w:val="36"/>
+          <w:szCs w:val="36"/>
+        </w:rPr>
+        <w:t>”</w:t>
+      </w:r>
+    </w:p>
+    <w:p>
+      <w:pPr>
+        <w:pStyle w:val="Normal"/>
+        <w:bidi w:val="0"/>
+        <w:jc w:val="both"/>
+        <w:rPr>
+          <w:rFonts w:ascii="Garamond" w:hAnsi="Garamond"/>
+          <w:sz w:val="36"/>
+          <w:szCs w:val="36"/>
+        </w:rPr>
+      </w:pPr>
+      <w:r>
+        <w:rPr>
+          <w:rFonts w:ascii="Garamond" w:hAnsi="Garamond"/>
+          <w:sz w:val="36"/>
+          <w:szCs w:val="36"/>
+        </w:rPr>
+      </w:r>
+    </w:p>
+    <w:p>
+      <w:pPr>
+        <w:pStyle w:val="Normal"/>
+        <w:bidi w:val="0"/>
+        <w:ind w:left="709" w:hanging="0"/>
+        <w:jc w:val="both"/>
+        <w:rPr>
+          <w:rFonts w:ascii="Garamond" w:hAnsi="Garamond"/>
+          <w:sz w:val="36"/>
+          <w:szCs w:val="36"/>
+        </w:rPr>
+      </w:pPr>
+      <w:r>
+        <w:rPr>
+          <w:rFonts w:eastAsia="Noto Serif CJK SC" w:cs="Noto Sans Devanagari" w:ascii="Garamond" w:hAnsi="Garamond"/>
+          <w:color w:val="00A0FC"/>
+          <w:kern w:val="2"/>
+          <w:sz w:val="36"/>
+          <w:szCs w:val="36"/>
+          <w:lang w:val="pt-BR" w:eastAsia="zh-CN" w:bidi="hi-IN"/>
+        </w:rPr>
+        <w:t>Vejam que aqui Kardec está falando da morte ocorrida depois que a criança já nasceu. Na questão  anterior ele perguntou sobre a morte durante a gestação. Aqui Kardec trata da morte da criança pouco tempo depois do seu nascimento.</w:t>
       </w:r>
     </w:p>
     <w:p>
@@ -3481,7 +4808,18 @@
           <w:szCs w:val="36"/>
           <w:lang w:val="pt-BR" w:eastAsia="zh-CN" w:bidi="hi-IN"/>
         </w:rPr>
-        <w:t>Então Simone e eu reencarnamos, nos conhecemos, casamos e em 2011 Simone ficou grávida. Graças à Misericórdia Divina tudo correu absolutamente perfeito na gestação e Nícolas nasceu completamente saudável.</w:t>
+        <w:t>É</w:t>
+      </w:r>
+      <w:r>
+        <w:rPr>
+          <w:rFonts w:eastAsia="Noto Serif CJK SC" w:cs="Noto Sans Devanagari" w:ascii="Garamond" w:hAnsi="Garamond"/>
+          <w:color w:val="00A0FC"/>
+          <w:kern w:val="2"/>
+          <w:sz w:val="36"/>
+          <w:szCs w:val="36"/>
+          <w:lang w:val="pt-BR" w:eastAsia="zh-CN" w:bidi="hi-IN"/>
+        </w:rPr>
+        <w:t xml:space="preserve"> muito interessante a resposta da Espiritualidade porque ela explica que a morte pouco ou nenhum impacto causa no Espírito reencarnante. Isso porque, conforme estudamos acima, o Espírito ainda está sob o torpor causado por sua união com o corpo físico. Então, o Espírito nem mesmo tem consciência - pelo menos naquele momento - de que o corpo físico ao qual ele se uniu, morreu.</w:t>
       </w:r>
     </w:p>
     <w:p>
@@ -3521,7 +4859,7 @@
           <w:szCs w:val="36"/>
           <w:lang w:val="pt-BR" w:eastAsia="zh-CN" w:bidi="hi-IN"/>
         </w:rPr>
-        <w:t xml:space="preserve">Mas vamos imaginar que, uma vez iniciada a gestação do seu novo corpo físico, Nícolas comecasse a sentir medo da vida que o esperava aqui na matéria e desistisse de reencarnar. </w:t>
+        <w:t>Coisa bem diversa acontece com os pais, que se veem diante de uma das mais duras provas pelas quais o ser humano pode passar: a perda de um filho.</w:t>
       </w:r>
     </w:p>
     <w:p>
@@ -3561,7 +4899,7 @@
           <w:szCs w:val="36"/>
           <w:lang w:val="pt-BR" w:eastAsia="zh-CN" w:bidi="hi-IN"/>
         </w:rPr>
-        <w:t xml:space="preserve">De acordo com o que a Espiritualidade respondeu a Kardec, uma hesitação excessiva da parte do Nícolas poderia romper os laços estabelecidos entre seu perispírito e o corpo físico em formação. </w:t>
+        <w:t>Essa resposta deixa bem claro como são bem planejados os processos reencarnatórios. Se os pais precisam viver essa dolorosa experiência da perda de um filho, é necessário que algum Espírito que tenha laços com os pais de uma forma ou de outra, aceite se vincular ao corpo em formação, mesmo sabendo que, pouco dias após o nascimento aquele corpo irá morrer.</w:t>
       </w:r>
     </w:p>
     <w:p>
@@ -3601,7 +4939,7 @@
           <w:szCs w:val="36"/>
           <w:lang w:val="pt-BR" w:eastAsia="zh-CN" w:bidi="hi-IN"/>
         </w:rPr>
-        <w:t>E se isso acontecesse o corpo físico, embora ainda pudesse estar animado de vida orgânica, já não teria mais espírito ligado a ele. O que provavelmente aconteceria seria um aborto espontâneo ou teríamos um natimorto, ou seja, um corpo que "nasce" sem vida.</w:t>
+        <w:t xml:space="preserve">Isso nos mostra também que precisamos ser cautelosos nos julgamentos que fazemos quando vemos alguém com graves problemas de saúde. </w:t>
       </w:r>
     </w:p>
     <w:p>
@@ -3641,7 +4979,7 @@
           <w:szCs w:val="36"/>
           <w:lang w:val="pt-BR" w:eastAsia="zh-CN" w:bidi="hi-IN"/>
         </w:rPr>
-        <w:t xml:space="preserve">Mas o que não aconteceria de forma alguma é que, o corpo que estava destinado a servir de instrumento ao Nícolas, fosse "reaproveitado" para outro Espírito. </w:t>
+        <w:t>Por causa da Lei de Retorno, temos a tendência de dizer que toda pessoa portadora de graves deficiências físicas errou no passado e agora está expiando as consequências de seus erros.</w:t>
       </w:r>
     </w:p>
     <w:p>
@@ -3681,7 +5019,7 @@
           <w:szCs w:val="36"/>
           <w:lang w:val="pt-BR" w:eastAsia="zh-CN" w:bidi="hi-IN"/>
         </w:rPr>
-        <w:t>É possível até que gente se pergunte: "Poxa, mas o Renato e a Simone certamente têm vínculos com outros Espíritos que aguardam uma oportunidade de reencarnar. Não poderia esse corpo do qual o Nícolas abriu mão, ser tomado por um desses outros Espíritos?</w:t>
+        <w:t>Nem sempre é assim. Pode acontecer justamente o contrário: o Espírito que habita o corpo doente pode ser muito evoluído, tão evoluído que aceitou passar toda uma existência em um corpo que lhe impõe enormes restrições para permitir que os pais passem pelas provas que lhe são necessárias.</w:t>
       </w:r>
     </w:p>
     <w:p>
@@ -3713,30 +5051,6 @@
         </w:rPr>
       </w:pPr>
       <w:r>
-        <w:rPr>
-          <w:rFonts w:eastAsia="Noto Serif CJK SC" w:cs="Noto Sans Devanagari" w:ascii="Garamond" w:hAnsi="Garamond"/>
-          <w:color w:val="00A0FC"/>
-          <w:kern w:val="2"/>
-          <w:sz w:val="36"/>
-          <w:szCs w:val="36"/>
-          <w:lang w:val="pt-BR" w:eastAsia="zh-CN" w:bidi="hi-IN"/>
-        </w:rPr>
-        <w:t>A resposta da Espiritualidade é clara: não, isso não acontece. Nenhum outro Espírito vai ser vincular àquele corpo de maneira improvisada para uma nova reencarnação.</w:t>
-      </w:r>
-    </w:p>
-    <w:p>
-      <w:pPr>
-        <w:pStyle w:val="Normal"/>
-        <w:bidi w:val="0"/>
-        <w:ind w:left="709" w:hanging="0"/>
-        <w:jc w:val="both"/>
-        <w:rPr>
-          <w:rFonts w:ascii="Garamond" w:hAnsi="Garamond"/>
-          <w:sz w:val="36"/>
-          <w:szCs w:val="36"/>
-        </w:rPr>
-      </w:pPr>
-      <w:r>
         <w:rPr/>
       </w:r>
     </w:p>
@@ -3744,24 +5058,195 @@
       <w:pPr>
         <w:pStyle w:val="Normal"/>
         <w:bidi w:val="0"/>
-        <w:ind w:left="709" w:hanging="0"/>
-        <w:jc w:val="both"/>
-        <w:rPr>
-          <w:rFonts w:ascii="Garamond" w:hAnsi="Garamond"/>
-          <w:sz w:val="36"/>
-          <w:szCs w:val="36"/>
-        </w:rPr>
-      </w:pPr>
-      <w:r>
-        <w:rPr>
-          <w:rFonts w:eastAsia="Noto Serif CJK SC" w:cs="Noto Sans Devanagari" w:ascii="Garamond" w:hAnsi="Garamond"/>
-          <w:color w:val="00A0FC"/>
-          <w:kern w:val="2"/>
-          <w:sz w:val="36"/>
-          <w:szCs w:val="36"/>
-          <w:lang w:val="pt-BR" w:eastAsia="zh-CN" w:bidi="hi-IN"/>
-        </w:rPr>
-        <w:t>Ainda sobre a questão do Espírito reencarnante desistir da nova existência e os laços do seu perispírito com o corpo físico se romperem, eu me lembrei de um caso de quando eu integrava uma das equipes de Visitas Fraternas da FEIG.</w:t>
+        <w:jc w:val="both"/>
+        <w:rPr>
+          <w:rFonts w:ascii="Garamond" w:hAnsi="Garamond"/>
+          <w:sz w:val="36"/>
+          <w:szCs w:val="36"/>
+        </w:rPr>
+      </w:pPr>
+      <w:r>
+        <w:rPr>
+          <w:rFonts w:ascii="Garamond" w:hAnsi="Garamond"/>
+          <w:sz w:val="36"/>
+          <w:szCs w:val="36"/>
+        </w:rPr>
+        <w:t>34</w:t>
+      </w:r>
+      <w:r>
+        <w:rPr>
+          <w:rFonts w:ascii="Garamond" w:hAnsi="Garamond"/>
+          <w:sz w:val="36"/>
+          <w:szCs w:val="36"/>
+        </w:rPr>
+        <w:t>8</w:t>
+      </w:r>
+      <w:r>
+        <w:rPr>
+          <w:rFonts w:ascii="Garamond" w:hAnsi="Garamond"/>
+          <w:sz w:val="36"/>
+          <w:szCs w:val="36"/>
+        </w:rPr>
+        <w:t>.</w:t>
+      </w:r>
+      <w:r>
+        <w:rPr>
+          <w:rFonts w:ascii="Garamond" w:hAnsi="Garamond"/>
+          <w:sz w:val="36"/>
+          <w:szCs w:val="36"/>
+        </w:rPr>
+        <w:t xml:space="preserve"> Sabe o Espírito, previamente, que o corpo de sua escolha não tem probabilidade de viver?</w:t>
+      </w:r>
+    </w:p>
+    <w:p>
+      <w:pPr>
+        <w:pStyle w:val="Normal"/>
+        <w:bidi w:val="0"/>
+        <w:jc w:val="both"/>
+        <w:rPr>
+          <w:rFonts w:ascii="Garamond" w:hAnsi="Garamond"/>
+          <w:sz w:val="36"/>
+          <w:szCs w:val="36"/>
+        </w:rPr>
+      </w:pPr>
+      <w:r>
+        <w:rPr>
+          <w:rFonts w:ascii="Garamond" w:hAnsi="Garamond"/>
+          <w:sz w:val="36"/>
+          <w:szCs w:val="36"/>
+        </w:rPr>
+      </w:r>
+    </w:p>
+    <w:p>
+      <w:pPr>
+        <w:pStyle w:val="Normal"/>
+        <w:bidi w:val="0"/>
+        <w:jc w:val="both"/>
+        <w:rPr>
+          <w:rFonts w:ascii="Garamond" w:hAnsi="Garamond"/>
+          <w:sz w:val="36"/>
+          <w:szCs w:val="36"/>
+        </w:rPr>
+      </w:pPr>
+      <w:r>
+        <w:rPr>
+          <w:rFonts w:ascii="Garamond" w:hAnsi="Garamond"/>
+          <w:sz w:val="36"/>
+          <w:szCs w:val="36"/>
+        </w:rPr>
+        <w:t>“</w:t>
+      </w:r>
+      <w:r>
+        <w:rPr>
+          <w:rFonts w:ascii="Garamond" w:hAnsi="Garamond"/>
+          <w:i/>
+          <w:iCs/>
+          <w:sz w:val="36"/>
+          <w:szCs w:val="36"/>
+        </w:rPr>
+        <w:t>Sabe-o algumas vezes; mas, se nessa circunstância</w:t>
+      </w:r>
+      <w:r>
+        <w:rPr>
+          <w:rFonts w:ascii="Garamond" w:hAnsi="Garamond"/>
+          <w:i/>
+          <w:iCs/>
+          <w:sz w:val="36"/>
+          <w:szCs w:val="36"/>
+        </w:rPr>
+        <w:t xml:space="preserve"> </w:t>
+      </w:r>
+      <w:r>
+        <w:rPr>
+          <w:rFonts w:ascii="Garamond" w:hAnsi="Garamond"/>
+          <w:i/>
+          <w:iCs/>
+          <w:sz w:val="36"/>
+          <w:szCs w:val="36"/>
+        </w:rPr>
+        <w:t>reside o motivo da escolha, isso significa que está fugindo à</w:t>
+      </w:r>
+      <w:r>
+        <w:rPr>
+          <w:rFonts w:ascii="Garamond" w:hAnsi="Garamond"/>
+          <w:i/>
+          <w:iCs/>
+          <w:sz w:val="36"/>
+          <w:szCs w:val="36"/>
+        </w:rPr>
+        <w:t xml:space="preserve"> </w:t>
+      </w:r>
+      <w:r>
+        <w:rPr>
+          <w:rFonts w:ascii="Garamond" w:hAnsi="Garamond"/>
+          <w:i/>
+          <w:iCs/>
+          <w:sz w:val="36"/>
+          <w:szCs w:val="36"/>
+        </w:rPr>
+        <w:t>prova.</w:t>
+      </w:r>
+      <w:r>
+        <w:rPr>
+          <w:rFonts w:ascii="Garamond" w:hAnsi="Garamond"/>
+          <w:sz w:val="36"/>
+          <w:szCs w:val="36"/>
+        </w:rPr>
+        <w:t>”</w:t>
+      </w:r>
+    </w:p>
+    <w:p>
+      <w:pPr>
+        <w:pStyle w:val="Normal"/>
+        <w:bidi w:val="0"/>
+        <w:jc w:val="both"/>
+        <w:rPr>
+          <w:rFonts w:ascii="Garamond" w:hAnsi="Garamond"/>
+          <w:sz w:val="36"/>
+          <w:szCs w:val="36"/>
+        </w:rPr>
+      </w:pPr>
+      <w:r>
+        <w:rPr>
+          <w:rFonts w:ascii="Garamond" w:hAnsi="Garamond"/>
+          <w:sz w:val="36"/>
+          <w:szCs w:val="36"/>
+        </w:rPr>
+      </w:r>
+    </w:p>
+    <w:p>
+      <w:pPr>
+        <w:pStyle w:val="Normal"/>
+        <w:bidi w:val="0"/>
+        <w:ind w:left="709" w:hanging="0"/>
+        <w:jc w:val="both"/>
+        <w:rPr>
+          <w:rFonts w:ascii="Garamond" w:hAnsi="Garamond"/>
+          <w:sz w:val="36"/>
+          <w:szCs w:val="36"/>
+        </w:rPr>
+      </w:pPr>
+      <w:r>
+        <w:rPr>
+          <w:rFonts w:eastAsia="Noto Serif CJK SC" w:cs="Noto Sans Devanagari" w:ascii="Garamond" w:hAnsi="Garamond"/>
+          <w:color w:val="00A0FC"/>
+          <w:kern w:val="2"/>
+          <w:sz w:val="36"/>
+          <w:szCs w:val="36"/>
+          <w:lang w:val="pt-BR" w:eastAsia="zh-CN" w:bidi="hi-IN"/>
+        </w:rPr>
+        <w:t xml:space="preserve">Kardec deseja saber o seguinte: </w:t>
+      </w:r>
+      <w:r>
+        <w:rPr>
+          <w:rFonts w:eastAsia="Noto Serif CJK SC" w:cs="Noto Sans Devanagari" w:ascii="Garamond" w:hAnsi="Garamond"/>
+          <w:color w:val="00A0FC"/>
+          <w:kern w:val="2"/>
+          <w:sz w:val="36"/>
+          <w:szCs w:val="36"/>
+          <w:lang w:val="pt-BR" w:eastAsia="zh-CN" w:bidi="hi-IN"/>
+        </w:rPr>
+        <w:t>existe uma gestação em andamento, mas é uma gestação condenada ao insucesso; ou a gestação será interrompida ou então a criança nascerá mas não sobreviverá, como é o caso dos fetos anencéfalos (fetos que se formam sem cérebro e sem cerebelo). O Espírito reencarnante tem conhecimento prévio dessa situação?</w:t>
       </w:r>
     </w:p>
     <w:p>
@@ -3801,7 +5286,7 @@
           <w:szCs w:val="36"/>
           <w:lang w:val="pt-BR" w:eastAsia="zh-CN" w:bidi="hi-IN"/>
         </w:rPr>
-        <w:t xml:space="preserve">Nós visitamos um lar onde havia um menino de pouco mais de um ano. Os pais solicitaram o receituário mediúnico porque o menino não dormia bem. Frequentemente ele acordava gritando ou chorando no meio da noite. </w:t>
+        <w:t>A Espiritualidade responde que sim, em alguns casos é permitido ao Espírito reencarnante ter conhecimento dessa situação. Porém, se o Espírito escolheu renascer naquele corpo justamente por saber que a vida física seria interrompida, então esse Espírito estaria fugindo da reencarnação.</w:t>
       </w:r>
     </w:p>
     <w:p>
@@ -3841,7 +5326,62 @@
           <w:szCs w:val="36"/>
           <w:lang w:val="pt-BR" w:eastAsia="zh-CN" w:bidi="hi-IN"/>
         </w:rPr>
-        <w:t>Aparentava um medo constante de tudo, um comportamento difícil de entender já que o lar era bem tranquilo - ou pelo menos parecia ser - e os pais não sabiam o que acontecia com o garoto.</w:t>
+        <w:t>Vale observar que a situação abordada nesse pergunta é diferente daquela da questão 345. Na resposta daquela pergunta</w:t>
+      </w:r>
+      <w:r>
+        <w:rPr>
+          <w:rFonts w:eastAsia="Noto Serif CJK SC" w:cs="Noto Sans Devanagari" w:ascii="Garamond" w:hAnsi="Garamond"/>
+          <w:color w:val="00A0FC"/>
+          <w:kern w:val="2"/>
+          <w:sz w:val="36"/>
+          <w:szCs w:val="36"/>
+          <w:lang w:val="pt-BR" w:eastAsia="zh-CN" w:bidi="hi-IN"/>
+        </w:rPr>
+        <w:t>,</w:t>
+      </w:r>
+      <w:r>
+        <w:rPr>
+          <w:rFonts w:eastAsia="Noto Serif CJK SC" w:cs="Noto Sans Devanagari" w:ascii="Garamond" w:hAnsi="Garamond"/>
+          <w:color w:val="00A0FC"/>
+          <w:kern w:val="2"/>
+          <w:sz w:val="36"/>
+          <w:szCs w:val="36"/>
+          <w:lang w:val="pt-BR" w:eastAsia="zh-CN" w:bidi="hi-IN"/>
+        </w:rPr>
+        <w:t xml:space="preserve"> a Espiritualidade nos </w:t>
+      </w:r>
+      <w:r>
+        <w:rPr>
+          <w:rFonts w:eastAsia="Noto Serif CJK SC" w:cs="Noto Sans Devanagari" w:ascii="Garamond" w:hAnsi="Garamond"/>
+          <w:color w:val="00A0FC"/>
+          <w:kern w:val="2"/>
+          <w:sz w:val="36"/>
+          <w:szCs w:val="36"/>
+          <w:lang w:val="pt-BR" w:eastAsia="zh-CN" w:bidi="hi-IN"/>
+        </w:rPr>
+        <w:t>disse</w:t>
+      </w:r>
+      <w:r>
+        <w:rPr>
+          <w:rFonts w:eastAsia="Noto Serif CJK SC" w:cs="Noto Sans Devanagari" w:ascii="Garamond" w:hAnsi="Garamond"/>
+          <w:color w:val="00A0FC"/>
+          <w:kern w:val="2"/>
+          <w:sz w:val="36"/>
+          <w:szCs w:val="36"/>
+          <w:lang w:val="pt-BR" w:eastAsia="zh-CN" w:bidi="hi-IN"/>
+        </w:rPr>
+        <w:t xml:space="preserve"> que, se o Espírito reencarnante desistir</w:t>
+      </w:r>
+      <w:r>
+        <w:rPr>
+          <w:rFonts w:eastAsia="Noto Serif CJK SC" w:cs="Noto Sans Devanagari" w:ascii="Garamond" w:hAnsi="Garamond"/>
+          <w:color w:val="00A0FC"/>
+          <w:kern w:val="2"/>
+          <w:sz w:val="36"/>
+          <w:szCs w:val="36"/>
+          <w:lang w:val="pt-BR" w:eastAsia="zh-CN" w:bidi="hi-IN"/>
+        </w:rPr>
+        <w:t xml:space="preserve"> da reencarnação, a gestação será interrompida.</w:t>
       </w:r>
     </w:p>
     <w:p>
@@ -3881,18 +5421,18 @@
           <w:szCs w:val="36"/>
           <w:lang w:val="pt-BR" w:eastAsia="zh-CN" w:bidi="hi-IN"/>
         </w:rPr>
-        <w:t>A</w:t>
-      </w:r>
-      <w:r>
-        <w:rPr>
-          <w:rFonts w:eastAsia="Noto Serif CJK SC" w:cs="Noto Sans Devanagari" w:ascii="Garamond" w:hAnsi="Garamond"/>
-          <w:color w:val="00A0FC"/>
-          <w:kern w:val="2"/>
-          <w:sz w:val="36"/>
-          <w:szCs w:val="36"/>
-          <w:lang w:val="pt-BR" w:eastAsia="zh-CN" w:bidi="hi-IN"/>
-        </w:rPr>
-        <w:t>ntes desse menino nascer, a mãe havia tido 2 abortos espontâneos. Fizemos todas as visitas que estavam planejadas, o menino apresentou uma melhora significativa e em determinado momento o Cleto, que era o chefe da equipe, nos contou que os 2 abortos que mãe tivera foram decorrentes do Espírito do filho que, por medo da nova existência, voltou atrás em sua decisão de reencarnar.</w:t>
+        <w:t>Na questão que estamos estudando, não é o Espírito reencarnante que interrompe a gestação; causas fortuitas provocam essa interrupção, sendo que o Espírito reencarnante pode ou não ter conhecimento prévio de que a criança em formação não vingaria.</w:t>
+      </w:r>
+      <w:r>
+        <w:rPr>
+          <w:rFonts w:eastAsia="Noto Serif CJK SC" w:cs="Noto Sans Devanagari" w:ascii="Garamond" w:hAnsi="Garamond"/>
+          <w:color w:val="00A0FC"/>
+          <w:kern w:val="2"/>
+          <w:sz w:val="36"/>
+          <w:szCs w:val="36"/>
+          <w:lang w:val="pt-BR" w:eastAsia="zh-CN" w:bidi="hi-IN"/>
+        </w:rPr>
+        <w:t xml:space="preserve"> </w:t>
       </w:r>
     </w:p>
     <w:p>
@@ -3924,41 +5464,6 @@
         </w:rPr>
       </w:pPr>
       <w:r>
-        <w:rPr>
-          <w:rFonts w:eastAsia="Noto Serif CJK SC" w:cs="Noto Sans Devanagari" w:ascii="Garamond" w:hAnsi="Garamond"/>
-          <w:color w:val="00A0FC"/>
-          <w:kern w:val="2"/>
-          <w:sz w:val="36"/>
-          <w:szCs w:val="36"/>
-          <w:lang w:val="pt-BR" w:eastAsia="zh-CN" w:bidi="hi-IN"/>
-        </w:rPr>
-        <w:t>O</w:t>
-      </w:r>
-      <w:r>
-        <w:rPr>
-          <w:rFonts w:eastAsia="Noto Serif CJK SC" w:cs="Noto Sans Devanagari" w:ascii="Garamond" w:hAnsi="Garamond"/>
-          <w:color w:val="00A0FC"/>
-          <w:kern w:val="2"/>
-          <w:sz w:val="36"/>
-          <w:szCs w:val="36"/>
-          <w:lang w:val="pt-BR" w:eastAsia="zh-CN" w:bidi="hi-IN"/>
-        </w:rPr>
-        <w:t>u seja: uma situação que comprovou na prática o que a Espiritualidade disse à Karde na resposta dessa pergunta.</w:t>
-      </w:r>
-    </w:p>
-    <w:p>
-      <w:pPr>
-        <w:pStyle w:val="Normal"/>
-        <w:bidi w:val="0"/>
-        <w:ind w:left="709" w:hanging="0"/>
-        <w:jc w:val="both"/>
-        <w:rPr>
-          <w:rFonts w:ascii="Garamond" w:hAnsi="Garamond"/>
-          <w:sz w:val="36"/>
-          <w:szCs w:val="36"/>
-        </w:rPr>
-      </w:pPr>
-      <w:r>
         <w:rPr/>
       </w:r>
     </w:p>
@@ -3975,61 +5480,6 @@
         </w:rPr>
       </w:pPr>
       <w:r>
-        <w:rPr>
-          <w:rFonts w:ascii="Garamond" w:hAnsi="Garamond"/>
-          <w:sz w:val="36"/>
-          <w:szCs w:val="36"/>
-        </w:rPr>
-      </w:r>
-    </w:p>
-    <w:p>
-      <w:pPr>
-        <w:pStyle w:val="Normal"/>
-        <w:bidi w:val="0"/>
-        <w:jc w:val="both"/>
-        <w:rPr>
-          <w:rFonts w:ascii="Garamond" w:hAnsi="Garamond"/>
-          <w:sz w:val="36"/>
-          <w:szCs w:val="36"/>
-        </w:rPr>
-      </w:pPr>
-      <w:r>
-        <w:rPr>
-          <w:rFonts w:ascii="Garamond" w:hAnsi="Garamond"/>
-          <w:sz w:val="36"/>
-          <w:szCs w:val="36"/>
-        </w:rPr>
-        <w:t>999</w:t>
-      </w:r>
-      <w:r>
-        <w:rPr>
-          <w:rFonts w:ascii="Garamond" w:hAnsi="Garamond"/>
-          <w:sz w:val="36"/>
-          <w:szCs w:val="36"/>
-        </w:rPr>
-        <w:t xml:space="preserve">. </w:t>
-      </w:r>
-      <w:r>
-        <w:rPr>
-          <w:rFonts w:ascii="Garamond" w:hAnsi="Garamond"/>
-          <w:sz w:val="36"/>
-          <w:szCs w:val="36"/>
-        </w:rPr>
-        <w:t>xxxxxxxxxxxxxxxxxx xxxxxxxxxxxxxxxx xxxxxxx xxxxxxxxxxxxxx xxxxxxx xxxxxxxxxxx xxx xxxxxx x x xxxxxxxxxxxxxxxxxxxxx.</w:t>
-      </w:r>
-    </w:p>
-    <w:p>
-      <w:pPr>
-        <w:pStyle w:val="Normal"/>
-        <w:bidi w:val="0"/>
-        <w:jc w:val="both"/>
-        <w:rPr>
-          <w:rFonts w:ascii="Garamond" w:hAnsi="Garamond"/>
-          <w:sz w:val="36"/>
-          <w:szCs w:val="36"/>
-        </w:rPr>
-      </w:pPr>
-      <w:r>
         <w:rPr/>
       </w:r>
     </w:p>
@@ -4037,129 +5487,44 @@
       <w:pPr>
         <w:pStyle w:val="Normal"/>
         <w:bidi w:val="0"/>
-        <w:jc w:val="both"/>
-        <w:rPr>
-          <w:rFonts w:ascii="Garamond" w:hAnsi="Garamond"/>
-          <w:sz w:val="36"/>
-          <w:szCs w:val="36"/>
-        </w:rPr>
-      </w:pPr>
-      <w:r>
-        <w:rPr/>
-      </w:r>
-    </w:p>
-    <w:p>
-      <w:pPr>
-        <w:pStyle w:val="Normal"/>
-        <w:bidi w:val="0"/>
-        <w:jc w:val="both"/>
-        <w:rPr>
-          <w:rFonts w:ascii="Garamond" w:hAnsi="Garamond"/>
-          <w:sz w:val="36"/>
-          <w:szCs w:val="36"/>
-        </w:rPr>
-      </w:pPr>
-      <w:r>
-        <w:rPr>
-          <w:rFonts w:ascii="Garamond" w:hAnsi="Garamond"/>
-          <w:sz w:val="36"/>
-          <w:szCs w:val="36"/>
-        </w:rPr>
-      </w:r>
-    </w:p>
-    <w:p>
-      <w:pPr>
-        <w:pStyle w:val="Normal"/>
-        <w:bidi w:val="0"/>
-        <w:jc w:val="both"/>
-        <w:rPr>
-          <w:rFonts w:ascii="Garamond" w:hAnsi="Garamond"/>
-          <w:sz w:val="36"/>
-          <w:szCs w:val="36"/>
-        </w:rPr>
-      </w:pPr>
-      <w:r>
-        <w:rPr>
-          <w:rFonts w:ascii="Garamond" w:hAnsi="Garamond"/>
-          <w:sz w:val="36"/>
-          <w:szCs w:val="36"/>
-        </w:rPr>
-        <w:t>“</w:t>
-      </w:r>
-      <w:r>
-        <w:rPr>
-          <w:rFonts w:ascii="Garamond" w:hAnsi="Garamond"/>
-          <w:sz w:val="36"/>
-          <w:szCs w:val="36"/>
-        </w:rPr>
-        <w:t>xxxxxxxxxxxx xxxxxxxx xxxxxxxxxxxx xxxxxxxxxxxx xxxxxxxxxxx x xxxxxxxx xxxxxxxxxxxx xxxxxxxxxx xxxxxxxxxxxxxxx xxxxxxxxxxxxx xx     xxx.</w:t>
-      </w:r>
-      <w:r>
-        <w:rPr>
-          <w:rFonts w:ascii="Garamond" w:hAnsi="Garamond"/>
-          <w:sz w:val="36"/>
-          <w:szCs w:val="36"/>
-        </w:rPr>
-        <w:t>”</w:t>
-      </w:r>
-    </w:p>
-    <w:p>
-      <w:pPr>
-        <w:pStyle w:val="Normal"/>
-        <w:bidi w:val="0"/>
-        <w:jc w:val="both"/>
-        <w:rPr>
-          <w:rFonts w:ascii="Garamond" w:hAnsi="Garamond"/>
-          <w:sz w:val="36"/>
-          <w:szCs w:val="36"/>
-        </w:rPr>
-      </w:pPr>
-      <w:r>
-        <w:rPr>
-          <w:rFonts w:ascii="Garamond" w:hAnsi="Garamond"/>
-          <w:sz w:val="36"/>
-          <w:szCs w:val="36"/>
-        </w:rPr>
-      </w:r>
-    </w:p>
-    <w:p>
-      <w:pPr>
-        <w:pStyle w:val="Normal"/>
-        <w:bidi w:val="0"/>
-        <w:ind w:left="709" w:hanging="0"/>
-        <w:jc w:val="both"/>
-        <w:rPr>
-          <w:rFonts w:ascii="Garamond" w:hAnsi="Garamond"/>
-          <w:sz w:val="36"/>
-          <w:szCs w:val="36"/>
-        </w:rPr>
-      </w:pPr>
-      <w:r>
-        <w:rPr>
-          <w:rFonts w:eastAsia="Noto Serif CJK SC" w:cs="Noto Sans Devanagari" w:ascii="Garamond" w:hAnsi="Garamond"/>
-          <w:color w:val="00A0FC"/>
-          <w:kern w:val="2"/>
-          <w:sz w:val="36"/>
-          <w:szCs w:val="36"/>
-          <w:lang w:val="pt-BR" w:eastAsia="zh-CN" w:bidi="hi-IN"/>
-        </w:rPr>
-        <w:t>xxxxxxxxxxxxxxxxxxx xxxxxxxxxx xxxxxxxxxx xxxxxxxxxxxxx xxxxxxxxxxxx xxxxxxx xxx xxx xx  xxxxx xxx xxx x  xxxxxxxxxxx xxxxxxxxxxxx xxxxxxxxxxx xxxxxxxxxxxx xxxxxxxxxxx xxxxxxxxxx xxx</w:t>
-      </w:r>
-    </w:p>
-    <w:p>
-      <w:pPr>
-        <w:pStyle w:val="Normal"/>
-        <w:bidi w:val="0"/>
-        <w:ind w:left="709" w:hanging="0"/>
-        <w:jc w:val="both"/>
-        <w:rPr>
-          <w:rFonts w:ascii="Garamond" w:hAnsi="Garamond"/>
-          <w:sz w:val="36"/>
-          <w:szCs w:val="36"/>
-        </w:rPr>
-      </w:pPr>
-      <w:r>
-        <w:rPr/>
+        <w:ind w:left="709" w:hanging="0"/>
+        <w:jc w:val="both"/>
+        <w:rPr>
+          <w:rFonts w:ascii="Garamond" w:hAnsi="Garamond"/>
+          <w:sz w:val="36"/>
+          <w:szCs w:val="36"/>
+        </w:rPr>
+      </w:pPr>
+      <w:r>
+        <w:rPr>
+          <w:rFonts w:eastAsia="Noto Serif CJK SC" w:cs="Noto Sans Devanagari" w:ascii="Garamond" w:hAnsi="Garamond"/>
+          <w:color w:val="00A0FC"/>
+          <w:kern w:val="2"/>
+          <w:sz w:val="36"/>
+          <w:szCs w:val="36"/>
+          <w:lang w:val="pt-BR" w:eastAsia="zh-CN" w:bidi="hi-IN"/>
+        </w:rPr>
+        <w:t xml:space="preserve"> </w:t>
+      </w:r>
+    </w:p>
+    <w:p>
+      <w:pPr>
+        <w:pStyle w:val="Normal"/>
+        <w:bidi w:val="0"/>
+        <w:ind w:left="709" w:hanging="0"/>
+        <w:jc w:val="both"/>
+        <w:rPr>
+          <w:rFonts w:ascii="Garamond" w:hAnsi="Garamond"/>
+          <w:sz w:val="36"/>
+          <w:szCs w:val="36"/>
+        </w:rPr>
+      </w:pPr>
+      <w:r>
+        <w:rPr>
+          <w:rFonts w:ascii="Garamond" w:hAnsi="Garamond"/>
+          <w:sz w:val="36"/>
+          <w:szCs w:val="36"/>
+        </w:rPr>
       </w:r>
     </w:p>
     <w:p>
@@ -4215,7 +5580,7 @@
     <w:pPr>
       <w:widowControl/>
       <w:suppressAutoHyphens w:val="true"/>
-      <w:overflowPunct w:val="false"/>
+      <w:overflowPunct w:val="true"/>
       <w:bidi w:val="0"/>
       <w:spacing w:before="0" w:after="0"/>
       <w:jc w:val="left"/>

</xml_diff>